<commit_message>
update activity/sequence diagram: add/update product
</commit_message>
<xml_diff>
--- a/Requirement/SRS of AIMS.docx
+++ b/Requirement/SRS of AIMS.docx
@@ -1,10 +1,10 @@
 
 <file path=word/document.xml><?xml version="1.0" encoding="utf-8"?>
-<w:document xmlns:wpc="http://schemas.microsoft.com/office/word/2010/wordprocessingCanvas" xmlns:cx="http://schemas.microsoft.com/office/drawing/2014/chartex" xmlns:cx1="http://schemas.microsoft.com/office/drawing/2015/9/8/chartex" xmlns:cx2="http://schemas.microsoft.com/office/drawing/2015/10/21/chartex" xmlns:cx3="http://schemas.microsoft.com/office/drawing/2016/5/9/chartex" xmlns:cx4="http://schemas.microsoft.com/office/drawing/2016/5/10/chartex" xmlns:cx5="http://schemas.microsoft.com/office/drawing/2016/5/11/chartex" xmlns:cx6="http://schemas.microsoft.com/office/drawing/2016/5/12/chartex" xmlns:cx7="http://schemas.microsoft.com/office/drawing/2016/5/13/chartex" xmlns:cx8="http://schemas.microsoft.com/office/drawing/2016/5/14/chartex" xmlns:mc="http://schemas.openxmlformats.org/markup-compatibility/2006" xmlns:aink="http://schemas.microsoft.com/office/drawing/2016/ink" xmlns:am3d="http://schemas.microsoft.com/office/drawing/2017/model3d" xmlns:o="urn:schemas-microsoft-com:office:office" xmlns:r="http://schemas.openxmlformats.org/officeDocument/2006/relationships" xmlns:m="http://schemas.openxmlformats.org/officeDocument/2006/math" xmlns:v="urn:schemas-microsoft-com:vml" xmlns:wp14="http://schemas.microsoft.com/office/word/2010/wordprocessingDrawing" xmlns:wp="http://schemas.openxmlformats.org/drawingml/2006/wordprocessingDrawing" xmlns:w10="urn:schemas-microsoft-com:office:word" xmlns:w="http://schemas.openxmlformats.org/wordprocessingml/2006/main" xmlns:w14="http://schemas.microsoft.com/office/word/2010/wordml" xmlns:w15="http://schemas.microsoft.com/office/word/2012/wordml" xmlns:w16cid="http://schemas.microsoft.com/office/word/2016/wordml/cid" xmlns:w16se="http://schemas.microsoft.com/office/word/2015/wordml/symex" xmlns:wpg="http://schemas.microsoft.com/office/word/2010/wordprocessingGroup" xmlns:wpi="http://schemas.microsoft.com/office/word/2010/wordprocessingInk" xmlns:wne="http://schemas.microsoft.com/office/word/2006/wordml" xmlns:wps="http://schemas.microsoft.com/office/word/2010/wordprocessingShape" mc:Ignorable="w14 w15 w16se w16cid wp14">
+<w:document xmlns:wpc="http://schemas.microsoft.com/office/word/2010/wordprocessingCanvas" xmlns:cx="http://schemas.microsoft.com/office/drawing/2014/chartex" xmlns:cx1="http://schemas.microsoft.com/office/drawing/2015/9/8/chartex" xmlns:cx2="http://schemas.microsoft.com/office/drawing/2015/10/21/chartex" xmlns:cx3="http://schemas.microsoft.com/office/drawing/2016/5/9/chartex" xmlns:cx4="http://schemas.microsoft.com/office/drawing/2016/5/10/chartex" xmlns:cx5="http://schemas.microsoft.com/office/drawing/2016/5/11/chartex" xmlns:cx6="http://schemas.microsoft.com/office/drawing/2016/5/12/chartex" xmlns:cx7="http://schemas.microsoft.com/office/drawing/2016/5/13/chartex" xmlns:cx8="http://schemas.microsoft.com/office/drawing/2016/5/14/chartex" xmlns:mc="http://schemas.openxmlformats.org/markup-compatibility/2006" xmlns:aink="http://schemas.microsoft.com/office/drawing/2016/ink" xmlns:am3d="http://schemas.microsoft.com/office/drawing/2017/model3d" xmlns:o="urn:schemas-microsoft-com:office:office" xmlns:oel="http://schemas.microsoft.com/office/2019/extlst" xmlns:r="http://schemas.openxmlformats.org/officeDocument/2006/relationships" xmlns:m="http://schemas.openxmlformats.org/officeDocument/2006/math" xmlns:v="urn:schemas-microsoft-com:vml" xmlns:wp14="http://schemas.microsoft.com/office/word/2010/wordprocessingDrawing" xmlns:wp="http://schemas.openxmlformats.org/drawingml/2006/wordprocessingDrawing" xmlns:w10="urn:schemas-microsoft-com:office:word" xmlns:w="http://schemas.openxmlformats.org/wordprocessingml/2006/main" xmlns:w14="http://schemas.microsoft.com/office/word/2010/wordml" xmlns:w15="http://schemas.microsoft.com/office/word/2012/wordml" xmlns:w16cex="http://schemas.microsoft.com/office/word/2018/wordml/cex" xmlns:w16cid="http://schemas.microsoft.com/office/word/2016/wordml/cid" xmlns:w16="http://schemas.microsoft.com/office/word/2018/wordml" xmlns:w16du="http://schemas.microsoft.com/office/word/2023/wordml/word16du" xmlns:w16sdtdh="http://schemas.microsoft.com/office/word/2020/wordml/sdtdatahash" xmlns:w16sdtfl="http://schemas.microsoft.com/office/word/2024/wordml/sdtformatlock" xmlns:w16se="http://schemas.microsoft.com/office/word/2015/wordml/symex" xmlns:wpg="http://schemas.microsoft.com/office/word/2010/wordprocessingGroup" xmlns:wpi="http://schemas.microsoft.com/office/word/2010/wordprocessingInk" xmlns:wne="http://schemas.microsoft.com/office/word/2006/wordml" xmlns:wps="http://schemas.microsoft.com/office/word/2010/wordprocessingShape" mc:Ignorable="w14 w15 w16se w16cid w16 w16cex w16sdtdh w16sdtfl w16du wp14">
   <w:body>
     <w:p>
       <w:pPr>
-        <w:pStyle w:val="BodyText"/>
+        <w:pStyle w:val="ThnVnban"/>
         <w:jc w:val="center"/>
         <w:rPr>
           <w:rFonts w:ascii="Arial" w:hAnsi="Arial" w:cs="Arial"/>
@@ -94,7 +94,7 @@
     </w:p>
     <w:p>
       <w:pPr>
-        <w:pStyle w:val="BodyText"/>
+        <w:pStyle w:val="ThnVnban"/>
         <w:jc w:val="center"/>
         <w:rPr>
           <w:rFonts w:ascii="Arial" w:hAnsi="Arial" w:cs="Arial"/>
@@ -181,7 +181,7 @@
     </w:p>
     <w:p>
       <w:pPr>
-        <w:pStyle w:val="BodyText"/>
+        <w:pStyle w:val="ThnVnban"/>
         <w:jc w:val="center"/>
         <w:rPr>
           <w:rFonts w:ascii="Arial" w:hAnsi="Arial" w:cs="Arial"/>
@@ -191,7 +191,7 @@
     </w:p>
     <w:p>
       <w:pPr>
-        <w:pStyle w:val="BodyText"/>
+        <w:pStyle w:val="ThnVnban"/>
         <w:jc w:val="center"/>
         <w:rPr>
           <w:rFonts w:ascii="Arial" w:hAnsi="Arial" w:cs="Arial"/>
@@ -243,7 +243,7 @@
     </w:p>
     <w:p>
       <w:pPr>
-        <w:pStyle w:val="BodyText"/>
+        <w:pStyle w:val="ThnVnban"/>
         <w:rPr>
           <w:rFonts w:ascii="Arial" w:hAnsi="Arial" w:cs="Arial"/>
           <w:sz w:val="48"/>
@@ -252,7 +252,7 @@
     </w:p>
     <w:p>
       <w:pPr>
-        <w:pStyle w:val="BodyText"/>
+        <w:pStyle w:val="ThnVnban"/>
         <w:jc w:val="center"/>
         <w:rPr>
           <w:rFonts w:ascii="Arial" w:hAnsi="Arial" w:cs="Arial"/>
@@ -262,7 +262,7 @@
     </w:p>
     <w:p>
       <w:pPr>
-        <w:pStyle w:val="BodyText"/>
+        <w:pStyle w:val="ThnVnban"/>
         <w:jc w:val="center"/>
         <w:rPr>
           <w:rFonts w:ascii="Arial" w:hAnsi="Arial" w:cs="Arial"/>
@@ -349,7 +349,7 @@
     </w:p>
     <w:p>
       <w:pPr>
-        <w:pStyle w:val="BodyText"/>
+        <w:pStyle w:val="ThnVnban"/>
         <w:jc w:val="center"/>
         <w:rPr>
           <w:rFonts w:ascii="Arial" w:hAnsi="Arial" w:cs="Arial"/>
@@ -408,7 +408,7 @@
     </w:p>
     <w:p>
       <w:pPr>
-        <w:pStyle w:val="BodyText"/>
+        <w:pStyle w:val="ThnVnban"/>
         <w:jc w:val="center"/>
         <w:rPr>
           <w:rFonts w:ascii="Arial" w:hAnsi="Arial" w:cs="Arial"/>
@@ -418,7 +418,7 @@
     </w:p>
     <w:p>
       <w:pPr>
-        <w:pStyle w:val="BodyText"/>
+        <w:pStyle w:val="ThnVnban"/>
         <w:jc w:val="center"/>
         <w:rPr>
           <w:rFonts w:ascii="Arial" w:hAnsi="Arial" w:cs="Arial"/>
@@ -428,7 +428,7 @@
     </w:p>
     <w:p>
       <w:pPr>
-        <w:pStyle w:val="BodyText"/>
+        <w:pStyle w:val="ThnVnban"/>
         <w:jc w:val="center"/>
         <w:rPr>
           <w:rFonts w:ascii="Arial" w:hAnsi="Arial" w:cs="Arial"/>
@@ -480,7 +480,7 @@
     </w:p>
     <w:p>
       <w:pPr>
-        <w:pStyle w:val="BodyText"/>
+        <w:pStyle w:val="ThnVnban"/>
         <w:jc w:val="center"/>
         <w:rPr>
           <w:rFonts w:ascii="Arial" w:hAnsi="Arial" w:cs="Arial"/>
@@ -563,7 +563,7 @@
     </w:p>
     <w:p>
       <w:pPr>
-        <w:pStyle w:val="BodyText"/>
+        <w:pStyle w:val="ThnVnban"/>
         <w:jc w:val="center"/>
         <w:rPr>
           <w:rFonts w:ascii="Arial" w:hAnsi="Arial" w:cs="Arial"/>
@@ -662,7 +662,7 @@
     </w:p>
     <w:p>
       <w:pPr>
-        <w:pStyle w:val="BodyText"/>
+        <w:pStyle w:val="ThnVnban"/>
         <w:jc w:val="center"/>
         <w:rPr>
           <w:rFonts w:ascii="Arial" w:hAnsi="Arial" w:cs="Arial"/>
@@ -745,7 +745,7 @@
     </w:p>
     <w:p>
       <w:pPr>
-        <w:pStyle w:val="BodyText"/>
+        <w:pStyle w:val="ThnVnban"/>
         <w:jc w:val="center"/>
         <w:rPr>
           <w:rFonts w:ascii="Arial" w:hAnsi="Arial" w:cs="Arial"/>
@@ -828,7 +828,7 @@
     </w:p>
     <w:p>
       <w:pPr>
-        <w:pStyle w:val="BodyText"/>
+        <w:pStyle w:val="ThnVnban"/>
         <w:jc w:val="center"/>
         <w:rPr>
           <w:rFonts w:ascii="Arial" w:hAnsi="Arial" w:cs="Arial"/>
@@ -838,7 +838,7 @@
     </w:p>
     <w:p>
       <w:pPr>
-        <w:pStyle w:val="BodyText"/>
+        <w:pStyle w:val="ThnVnban"/>
         <w:jc w:val="center"/>
         <w:rPr>
           <w:rFonts w:ascii="Arial" w:hAnsi="Arial" w:cs="Arial"/>
@@ -848,7 +848,7 @@
     </w:p>
     <w:p>
       <w:pPr>
-        <w:pStyle w:val="BodyText"/>
+        <w:pStyle w:val="ThnVnban"/>
         <w:jc w:val="center"/>
         <w:rPr>
           <w:rFonts w:ascii="Arial" w:hAnsi="Arial" w:cs="Arial"/>
@@ -859,7 +859,7 @@
     </w:p>
     <w:p>
       <w:pPr>
-        <w:pStyle w:val="BodyText"/>
+        <w:pStyle w:val="ThnVnban"/>
         <w:jc w:val="center"/>
         <w:rPr>
           <w:rFonts w:ascii="Arial" w:hAnsi="Arial" w:cs="Arial"/>
@@ -955,7 +955,7 @@
     <w:p/>
     <w:p>
       <w:pPr>
-        <w:pStyle w:val="TOC1"/>
+        <w:pStyle w:val="Mucluc1"/>
         <w:tabs>
           <w:tab w:val="right" w:leader="dot" w:pos="8630"/>
         </w:tabs>
@@ -1026,7 +1026,7 @@
     </w:p>
     <w:p>
       <w:pPr>
-        <w:pStyle w:val="TOC1"/>
+        <w:pStyle w:val="Mucluc1"/>
         <w:tabs>
           <w:tab w:val="left" w:pos="400"/>
           <w:tab w:val="right" w:leader="dot" w:pos="8630"/>
@@ -1105,7 +1105,7 @@
     </w:p>
     <w:p>
       <w:pPr>
-        <w:pStyle w:val="TOC2"/>
+        <w:pStyle w:val="Mucluc2"/>
         <w:tabs>
           <w:tab w:val="left" w:pos="800"/>
           <w:tab w:val="right" w:leader="dot" w:pos="8630"/>
@@ -1184,7 +1184,7 @@
     </w:p>
     <w:p>
       <w:pPr>
-        <w:pStyle w:val="TOC2"/>
+        <w:pStyle w:val="Mucluc2"/>
         <w:tabs>
           <w:tab w:val="left" w:pos="800"/>
           <w:tab w:val="right" w:leader="dot" w:pos="8630"/>
@@ -1263,7 +1263,7 @@
     </w:p>
     <w:p>
       <w:pPr>
-        <w:pStyle w:val="TOC2"/>
+        <w:pStyle w:val="Mucluc2"/>
         <w:tabs>
           <w:tab w:val="left" w:pos="800"/>
           <w:tab w:val="right" w:leader="dot" w:pos="8630"/>
@@ -1342,7 +1342,7 @@
     </w:p>
     <w:p>
       <w:pPr>
-        <w:pStyle w:val="TOC2"/>
+        <w:pStyle w:val="Mucluc2"/>
         <w:tabs>
           <w:tab w:val="left" w:pos="800"/>
           <w:tab w:val="right" w:leader="dot" w:pos="8630"/>
@@ -1421,7 +1421,7 @@
     </w:p>
     <w:p>
       <w:pPr>
-        <w:pStyle w:val="TOC1"/>
+        <w:pStyle w:val="Mucluc1"/>
         <w:tabs>
           <w:tab w:val="left" w:pos="400"/>
           <w:tab w:val="right" w:leader="dot" w:pos="8630"/>
@@ -1500,7 +1500,7 @@
     </w:p>
     <w:p>
       <w:pPr>
-        <w:pStyle w:val="TOC2"/>
+        <w:pStyle w:val="Mucluc2"/>
         <w:tabs>
           <w:tab w:val="left" w:pos="800"/>
           <w:tab w:val="right" w:leader="dot" w:pos="8630"/>
@@ -1581,7 +1581,7 @@
     </w:p>
     <w:p>
       <w:pPr>
-        <w:pStyle w:val="TOC2"/>
+        <w:pStyle w:val="Mucluc2"/>
         <w:tabs>
           <w:tab w:val="left" w:pos="800"/>
           <w:tab w:val="right" w:leader="dot" w:pos="8630"/>
@@ -1662,7 +1662,7 @@
     </w:p>
     <w:p>
       <w:pPr>
-        <w:pStyle w:val="TOC2"/>
+        <w:pStyle w:val="Mucluc2"/>
         <w:tabs>
           <w:tab w:val="left" w:pos="800"/>
           <w:tab w:val="right" w:leader="dot" w:pos="8630"/>
@@ -1743,7 +1743,7 @@
     </w:p>
     <w:p>
       <w:pPr>
-        <w:pStyle w:val="TOC1"/>
+        <w:pStyle w:val="Mucluc1"/>
         <w:tabs>
           <w:tab w:val="left" w:pos="400"/>
           <w:tab w:val="right" w:leader="dot" w:pos="8630"/>
@@ -1822,7 +1822,7 @@
     </w:p>
     <w:p>
       <w:pPr>
-        <w:pStyle w:val="TOC2"/>
+        <w:pStyle w:val="Mucluc2"/>
         <w:tabs>
           <w:tab w:val="left" w:pos="800"/>
           <w:tab w:val="right" w:leader="dot" w:pos="8630"/>
@@ -1901,7 +1901,7 @@
     </w:p>
     <w:p>
       <w:pPr>
-        <w:pStyle w:val="TOC2"/>
+        <w:pStyle w:val="Mucluc2"/>
         <w:tabs>
           <w:tab w:val="left" w:pos="800"/>
           <w:tab w:val="right" w:leader="dot" w:pos="8630"/>
@@ -1988,7 +1988,7 @@
     </w:p>
     <w:p>
       <w:pPr>
-        <w:pStyle w:val="TOC2"/>
+        <w:pStyle w:val="Mucluc2"/>
         <w:tabs>
           <w:tab w:val="left" w:pos="800"/>
           <w:tab w:val="right" w:leader="dot" w:pos="8630"/>
@@ -2074,7 +2074,7 @@
     </w:p>
     <w:p>
       <w:pPr>
-        <w:pStyle w:val="TOC2"/>
+        <w:pStyle w:val="Mucluc2"/>
         <w:tabs>
           <w:tab w:val="left" w:pos="800"/>
           <w:tab w:val="right" w:leader="dot" w:pos="8630"/>
@@ -2153,7 +2153,7 @@
     </w:p>
     <w:p>
       <w:pPr>
-        <w:pStyle w:val="TOC2"/>
+        <w:pStyle w:val="Mucluc2"/>
         <w:tabs>
           <w:tab w:val="left" w:pos="800"/>
           <w:tab w:val="right" w:leader="dot" w:pos="8630"/>
@@ -2232,7 +2232,7 @@
     </w:p>
     <w:p>
       <w:pPr>
-        <w:pStyle w:val="TOC2"/>
+        <w:pStyle w:val="Mucluc2"/>
         <w:tabs>
           <w:tab w:val="left" w:pos="800"/>
           <w:tab w:val="right" w:leader="dot" w:pos="8630"/>
@@ -2311,7 +2311,7 @@
     </w:p>
     <w:p>
       <w:pPr>
-        <w:pStyle w:val="TOC1"/>
+        <w:pStyle w:val="Mucluc1"/>
         <w:tabs>
           <w:tab w:val="left" w:pos="400"/>
           <w:tab w:val="right" w:leader="dot" w:pos="8630"/>
@@ -2390,7 +2390,7 @@
     </w:p>
     <w:p>
       <w:pPr>
-        <w:pStyle w:val="TOC2"/>
+        <w:pStyle w:val="Mucluc2"/>
         <w:tabs>
           <w:tab w:val="left" w:pos="800"/>
           <w:tab w:val="right" w:leader="dot" w:pos="8630"/>
@@ -2469,7 +2469,7 @@
     </w:p>
     <w:p>
       <w:pPr>
-        <w:pStyle w:val="TOC2"/>
+        <w:pStyle w:val="Mucluc2"/>
         <w:tabs>
           <w:tab w:val="left" w:pos="800"/>
           <w:tab w:val="right" w:leader="dot" w:pos="8630"/>
@@ -2548,7 +2548,7 @@
     </w:p>
     <w:p>
       <w:pPr>
-        <w:pStyle w:val="TOC2"/>
+        <w:pStyle w:val="Mucluc2"/>
         <w:tabs>
           <w:tab w:val="left" w:pos="800"/>
           <w:tab w:val="right" w:leader="dot" w:pos="8630"/>
@@ -2627,7 +2627,7 @@
     </w:p>
     <w:p>
       <w:pPr>
-        <w:pStyle w:val="TOC2"/>
+        <w:pStyle w:val="Mucluc2"/>
         <w:tabs>
           <w:tab w:val="left" w:pos="800"/>
           <w:tab w:val="right" w:leader="dot" w:pos="8630"/>
@@ -2706,7 +2706,7 @@
     </w:p>
     <w:p>
       <w:pPr>
-        <w:pStyle w:val="TOC2"/>
+        <w:pStyle w:val="Mucluc2"/>
         <w:tabs>
           <w:tab w:val="left" w:pos="800"/>
           <w:tab w:val="right" w:leader="dot" w:pos="8630"/>
@@ -2785,7 +2785,7 @@
     </w:p>
     <w:p>
       <w:pPr>
-        <w:pStyle w:val="TOC2"/>
+        <w:pStyle w:val="Mucluc2"/>
         <w:tabs>
           <w:tab w:val="left" w:pos="800"/>
           <w:tab w:val="right" w:leader="dot" w:pos="8630"/>
@@ -2870,7 +2870,7 @@
     </w:p>
     <w:p>
       <w:pPr>
-        <w:pStyle w:val="Heading1"/>
+        <w:pStyle w:val="u1"/>
       </w:pPr>
       <w:bookmarkStart w:id="5" w:name="_Toc192365258"/>
       <w:bookmarkEnd w:id="0"/>
@@ -2884,7 +2884,7 @@
     </w:p>
     <w:p>
       <w:pPr>
-        <w:pStyle w:val="Heading2"/>
+        <w:pStyle w:val="u2"/>
       </w:pPr>
       <w:bookmarkStart w:id="6" w:name="_Toc191739659"/>
       <w:bookmarkStart w:id="7" w:name="_Toc192365259"/>
@@ -2896,7 +2896,7 @@
     </w:p>
     <w:p>
       <w:pPr>
-        <w:pStyle w:val="NormalWeb"/>
+        <w:pStyle w:val="ThngthngWeb"/>
       </w:pPr>
       <w:bookmarkStart w:id="8" w:name="_Toc191739660"/>
       <w:r>
@@ -2904,7 +2904,7 @@
       </w:r>
       <w:r>
         <w:rPr>
-          <w:rStyle w:val="Strong"/>
+          <w:rStyle w:val="Manh"/>
         </w:rPr>
         <w:t>Yêu cầu Phần mềm (SRS)</w:t>
       </w:r>
@@ -2913,7 +2913,7 @@
       </w:r>
       <w:r>
         <w:rPr>
-          <w:rStyle w:val="Strong"/>
+          <w:rStyle w:val="Manh"/>
         </w:rPr>
         <w:t>AIMS (Cửa hàng Truyền thông Internet)</w:t>
       </w:r>
@@ -2923,7 +2923,7 @@
     </w:p>
     <w:p>
       <w:pPr>
-        <w:pStyle w:val="Heading2"/>
+        <w:pStyle w:val="u2"/>
       </w:pPr>
       <w:bookmarkStart w:id="9" w:name="_Toc192365260"/>
       <w:r>
@@ -3010,7 +3010,7 @@
     </w:p>
     <w:p>
       <w:pPr>
-        <w:pStyle w:val="Heading2"/>
+        <w:pStyle w:val="u2"/>
       </w:pPr>
       <w:bookmarkStart w:id="10" w:name="_Toc191739661"/>
       <w:bookmarkStart w:id="11" w:name="_Toc192365261"/>
@@ -3666,7 +3666,7 @@
     </w:tbl>
     <w:p>
       <w:pPr>
-        <w:pStyle w:val="Heading2"/>
+        <w:pStyle w:val="u2"/>
       </w:pPr>
       <w:bookmarkStart w:id="12" w:name="_Toc191739662"/>
       <w:bookmarkStart w:id="13" w:name="_Toc192365262"/>
@@ -3678,7 +3678,7 @@
     </w:p>
     <w:p>
       <w:pPr>
-        <w:pStyle w:val="NormalWeb"/>
+        <w:pStyle w:val="ThngthngWeb"/>
         <w:numPr>
           <w:ilvl w:val="0"/>
           <w:numId w:val="14"/>
@@ -3686,7 +3686,7 @@
       </w:pPr>
       <w:r>
         <w:rPr>
-          <w:rStyle w:val="Strong"/>
+          <w:rStyle w:val="Manh"/>
         </w:rPr>
         <w:t>AIMS Problem Statement v2.0</w:t>
       </w:r>
@@ -3696,7 +3696,7 @@
     </w:p>
     <w:p>
       <w:pPr>
-        <w:pStyle w:val="NormalWeb"/>
+        <w:pStyle w:val="ThngthngWeb"/>
         <w:numPr>
           <w:ilvl w:val="0"/>
           <w:numId w:val="14"/>
@@ -3704,7 +3704,7 @@
       </w:pPr>
       <w:r>
         <w:rPr>
-          <w:rStyle w:val="Strong"/>
+          <w:rStyle w:val="Manh"/>
         </w:rPr>
         <w:t>Tài liệu API của VNPay</w:t>
       </w:r>
@@ -3714,7 +3714,7 @@
     </w:p>
     <w:p>
       <w:pPr>
-        <w:pStyle w:val="NormalWeb"/>
+        <w:pStyle w:val="ThngthngWeb"/>
         <w:numPr>
           <w:ilvl w:val="0"/>
           <w:numId w:val="14"/>
@@ -3722,7 +3722,7 @@
       </w:pPr>
       <w:r>
         <w:rPr>
-          <w:rStyle w:val="Strong"/>
+          <w:rStyle w:val="Manh"/>
         </w:rPr>
         <w:t>Tiêu chuẩn IEEE về Yêu cầu Phần mềm (IEEE 830-1998)</w:t>
       </w:r>
@@ -3732,7 +3732,7 @@
     </w:p>
     <w:p>
       <w:pPr>
-        <w:pStyle w:val="NormalWeb"/>
+        <w:pStyle w:val="ThngthngWeb"/>
         <w:numPr>
           <w:ilvl w:val="0"/>
           <w:numId w:val="14"/>
@@ -3740,7 +3740,7 @@
       </w:pPr>
       <w:r>
         <w:rPr>
-          <w:rStyle w:val="Strong"/>
+          <w:rStyle w:val="Manh"/>
         </w:rPr>
         <w:t>Tài liệu khóa học ITSS của Đại học Bách Khoa Hà Nội</w:t>
       </w:r>
@@ -3750,7 +3750,7 @@
     </w:p>
     <w:p>
       <w:pPr>
-        <w:pStyle w:val="Heading1"/>
+        <w:pStyle w:val="u1"/>
         <w:ind w:left="431" w:hanging="431"/>
       </w:pPr>
       <w:bookmarkStart w:id="14" w:name="_Toc192365263"/>
@@ -3771,7 +3771,7 @@
     </w:p>
     <w:p>
       <w:pPr>
-        <w:pStyle w:val="Heading2"/>
+        <w:pStyle w:val="u2"/>
         <w:rPr>
           <w:lang w:val="vi-VN"/>
         </w:rPr>
@@ -3787,7 +3787,7 @@
     </w:p>
     <w:p>
       <w:pPr>
-        <w:pStyle w:val="NormalWeb"/>
+        <w:pStyle w:val="ThngthngWeb"/>
         <w:rPr>
           <w:lang w:val="vi-VN"/>
         </w:rPr>
@@ -3801,7 +3801,7 @@
     </w:p>
     <w:p>
       <w:pPr>
-        <w:pStyle w:val="NormalWeb"/>
+        <w:pStyle w:val="ThngthngWeb"/>
         <w:numPr>
           <w:ilvl w:val="0"/>
           <w:numId w:val="17"/>
@@ -3812,7 +3812,7 @@
       </w:pPr>
       <w:r>
         <w:rPr>
-          <w:rStyle w:val="Strong"/>
+          <w:rStyle w:val="Manh"/>
           <w:lang w:val="vi-VN"/>
         </w:rPr>
         <w:t>Khách hàng:</w:t>
@@ -3826,7 +3826,7 @@
     </w:p>
     <w:p>
       <w:pPr>
-        <w:pStyle w:val="NormalWeb"/>
+        <w:pStyle w:val="ThngthngWeb"/>
         <w:numPr>
           <w:ilvl w:val="0"/>
           <w:numId w:val="17"/>
@@ -3837,7 +3837,7 @@
       </w:pPr>
       <w:r>
         <w:rPr>
-          <w:rStyle w:val="Strong"/>
+          <w:rStyle w:val="Manh"/>
           <w:lang w:val="vi-VN"/>
         </w:rPr>
         <w:t>Người quản lý sản phẩm:</w:t>
@@ -3851,7 +3851,7 @@
     </w:p>
     <w:p>
       <w:pPr>
-        <w:pStyle w:val="NormalWeb"/>
+        <w:pStyle w:val="ThngthngWeb"/>
         <w:numPr>
           <w:ilvl w:val="0"/>
           <w:numId w:val="17"/>
@@ -3862,7 +3862,7 @@
       </w:pPr>
       <w:r>
         <w:rPr>
-          <w:rStyle w:val="Strong"/>
+          <w:rStyle w:val="Manh"/>
           <w:lang w:val="vi-VN"/>
         </w:rPr>
         <w:t>Quản trị viên:</w:t>
@@ -3876,7 +3876,7 @@
     </w:p>
     <w:p>
       <w:pPr>
-        <w:pStyle w:val="NormalWeb"/>
+        <w:pStyle w:val="ThngthngWeb"/>
         <w:numPr>
           <w:ilvl w:val="0"/>
           <w:numId w:val="17"/>
@@ -3887,7 +3887,7 @@
       </w:pPr>
       <w:r>
         <w:rPr>
-          <w:rStyle w:val="Strong"/>
+          <w:rStyle w:val="Manh"/>
           <w:lang w:val="vi-VN"/>
         </w:rPr>
         <w:t>Hệ thống thanh toán VNPay:</w:t>
@@ -3901,7 +3901,7 @@
     </w:p>
     <w:p>
       <w:pPr>
-        <w:pStyle w:val="Heading2"/>
+        <w:pStyle w:val="u2"/>
         <w:rPr>
           <w:lang w:val="vi-VN"/>
         </w:rPr>
@@ -3977,7 +3977,7 @@
     </w:p>
     <w:p>
       <w:pPr>
-        <w:pStyle w:val="Caption"/>
+        <w:pStyle w:val="Chuthich"/>
         <w:jc w:val="center"/>
         <w:rPr>
           <w:b w:val="0"/>
@@ -4074,7 +4074,7 @@
     </w:p>
     <w:p>
       <w:pPr>
-        <w:pStyle w:val="Heading2"/>
+        <w:pStyle w:val="u2"/>
         <w:rPr>
           <w:lang w:val="vi-VN"/>
         </w:rPr>
@@ -4153,7 +4153,7 @@
     </w:p>
     <w:p>
       <w:pPr>
-        <w:pStyle w:val="Heading1"/>
+        <w:pStyle w:val="u1"/>
       </w:pPr>
       <w:bookmarkStart w:id="18" w:name="_Toc192365267"/>
       <w:r>
@@ -4170,7 +4170,7 @@
     </w:p>
     <w:p>
       <w:pPr>
-        <w:pStyle w:val="Heading2"/>
+        <w:pStyle w:val="u2"/>
       </w:pPr>
       <w:bookmarkStart w:id="19" w:name="_Toc192365268"/>
       <w:r>
@@ -4195,7 +4195,7 @@
     </w:p>
     <w:tbl>
       <w:tblPr>
-        <w:tblStyle w:val="TableGrid"/>
+        <w:tblStyle w:val="LiBang"/>
         <w:tblW w:w="0" w:type="auto"/>
         <w:tblLook w:val="04A0" w:firstRow="1" w:lastRow="0" w:firstColumn="1" w:lastColumn="0" w:noHBand="0" w:noVBand="1"/>
       </w:tblPr>
@@ -4301,7 +4301,7 @@
           </w:p>
           <w:p>
             <w:pPr>
-              <w:pStyle w:val="ListParagraph"/>
+              <w:pStyle w:val="oancuaDanhsach"/>
               <w:numPr>
                 <w:ilvl w:val="0"/>
                 <w:numId w:val="2"/>
@@ -4362,7 +4362,7 @@
           </w:p>
           <w:p>
             <w:pPr>
-              <w:pStyle w:val="ListParagraph"/>
+              <w:pStyle w:val="oancuaDanhsach"/>
               <w:rPr>
                 <w:lang w:val="en-US"/>
               </w:rPr>
@@ -4379,7 +4379,7 @@
           </w:p>
           <w:p>
             <w:pPr>
-              <w:pStyle w:val="ListParagraph"/>
+              <w:pStyle w:val="oancuaDanhsach"/>
               <w:numPr>
                 <w:ilvl w:val="0"/>
                 <w:numId w:val="2"/>
@@ -4969,7 +4969,7 @@
           </w:p>
           <w:p>
             <w:pPr>
-              <w:pStyle w:val="ListParagraph"/>
+              <w:pStyle w:val="oancuaDanhsach"/>
               <w:numPr>
                 <w:ilvl w:val="0"/>
                 <w:numId w:val="2"/>
@@ -4994,7 +4994,7 @@
           </w:p>
           <w:p>
             <w:pPr>
-              <w:pStyle w:val="ListParagraph"/>
+              <w:pStyle w:val="oancuaDanhsach"/>
               <w:numPr>
                 <w:ilvl w:val="1"/>
                 <w:numId w:val="2"/>
@@ -5037,7 +5037,7 @@
           </w:p>
           <w:p>
             <w:pPr>
-              <w:pStyle w:val="ListParagraph"/>
+              <w:pStyle w:val="oancuaDanhsach"/>
               <w:numPr>
                 <w:ilvl w:val="0"/>
                 <w:numId w:val="2"/>
@@ -5062,7 +5062,7 @@
           </w:p>
           <w:p>
             <w:pPr>
-              <w:pStyle w:val="ListParagraph"/>
+              <w:pStyle w:val="oancuaDanhsach"/>
               <w:spacing w:after="120"/>
               <w:ind w:left="360"/>
               <w:rPr>
@@ -5210,7 +5210,7 @@
           </w:p>
           <w:p>
             <w:pPr>
-              <w:pStyle w:val="ListParagraph"/>
+              <w:pStyle w:val="oancuaDanhsach"/>
               <w:spacing w:after="120"/>
               <w:ind w:left="360"/>
               <w:rPr>
@@ -5368,7 +5368,7 @@
           </w:p>
           <w:p>
             <w:pPr>
-              <w:pStyle w:val="ListParagraph"/>
+              <w:pStyle w:val="oancuaDanhsach"/>
               <w:spacing w:after="120"/>
               <w:ind w:left="360"/>
               <w:rPr>
@@ -5471,7 +5471,7 @@
           </w:p>
           <w:p>
             <w:pPr>
-              <w:pStyle w:val="ListParagraph"/>
+              <w:pStyle w:val="oancuaDanhsach"/>
               <w:numPr>
                 <w:ilvl w:val="0"/>
                 <w:numId w:val="2"/>
@@ -5550,7 +5550,7 @@
           </w:p>
           <w:p>
             <w:pPr>
-              <w:pStyle w:val="ListParagraph"/>
+              <w:pStyle w:val="oancuaDanhsach"/>
               <w:numPr>
                 <w:ilvl w:val="0"/>
                 <w:numId w:val="3"/>
@@ -5773,7 +5773,7 @@
           </w:p>
           <w:p>
             <w:pPr>
-              <w:pStyle w:val="ListParagraph"/>
+              <w:pStyle w:val="oancuaDanhsach"/>
               <w:numPr>
                 <w:ilvl w:val="0"/>
                 <w:numId w:val="3"/>
@@ -6059,7 +6059,7 @@
           </w:p>
           <w:p>
             <w:pPr>
-              <w:pStyle w:val="ListParagraph"/>
+              <w:pStyle w:val="oancuaDanhsach"/>
               <w:numPr>
                 <w:ilvl w:val="0"/>
                 <w:numId w:val="3"/>
@@ -6198,7 +6198,7 @@
           </w:p>
           <w:p>
             <w:pPr>
-              <w:pStyle w:val="ListParagraph"/>
+              <w:pStyle w:val="oancuaDanhsach"/>
               <w:numPr>
                 <w:ilvl w:val="0"/>
                 <w:numId w:val="3"/>
@@ -6451,7 +6451,7 @@
           </w:p>
           <w:p>
             <w:pPr>
-              <w:pStyle w:val="ListParagraph"/>
+              <w:pStyle w:val="oancuaDanhsach"/>
               <w:numPr>
                 <w:ilvl w:val="0"/>
                 <w:numId w:val="3"/>
@@ -6566,7 +6566,7 @@
           </w:p>
           <w:p>
             <w:pPr>
-              <w:pStyle w:val="ListParagraph"/>
+              <w:pStyle w:val="oancuaDanhsach"/>
               <w:numPr>
                 <w:ilvl w:val="0"/>
                 <w:numId w:val="3"/>
@@ -6669,7 +6669,7 @@
           </w:p>
           <w:p>
             <w:pPr>
-              <w:pStyle w:val="ListParagraph"/>
+              <w:pStyle w:val="oancuaDanhsach"/>
               <w:numPr>
                 <w:ilvl w:val="0"/>
                 <w:numId w:val="3"/>
@@ -6778,7 +6778,7 @@
           </w:p>
           <w:p>
             <w:pPr>
-              <w:pStyle w:val="ListParagraph"/>
+              <w:pStyle w:val="oancuaDanhsach"/>
               <w:numPr>
                 <w:ilvl w:val="0"/>
                 <w:numId w:val="3"/>
@@ -6917,7 +6917,7 @@
           </w:p>
           <w:p>
             <w:pPr>
-              <w:pStyle w:val="ListParagraph"/>
+              <w:pStyle w:val="oancuaDanhsach"/>
               <w:numPr>
                 <w:ilvl w:val="0"/>
                 <w:numId w:val="3"/>
@@ -7074,7 +7074,7 @@
           </w:p>
           <w:p>
             <w:pPr>
-              <w:pStyle w:val="ListParagraph"/>
+              <w:pStyle w:val="oancuaDanhsach"/>
               <w:numPr>
                 <w:ilvl w:val="0"/>
                 <w:numId w:val="2"/>
@@ -9101,7 +9101,7 @@
           </w:tbl>
           <w:p>
             <w:pPr>
-              <w:pStyle w:val="ListParagraph"/>
+              <w:pStyle w:val="oancuaDanhsach"/>
               <w:spacing w:after="120"/>
               <w:ind w:left="360"/>
               <w:rPr>
@@ -9114,7 +9114,7 @@
           </w:p>
           <w:p>
             <w:pPr>
-              <w:pStyle w:val="ListParagraph"/>
+              <w:pStyle w:val="oancuaDanhsach"/>
               <w:numPr>
                 <w:ilvl w:val="0"/>
                 <w:numId w:val="2"/>
@@ -9157,7 +9157,7 @@
           </w:p>
           <w:p>
             <w:pPr>
-              <w:pStyle w:val="Caption"/>
+              <w:pStyle w:val="Chuthich"/>
               <w:keepNext/>
             </w:pPr>
             <w:r>
@@ -11724,7 +11724,7 @@
           </w:p>
           <w:p>
             <w:pPr>
-              <w:pStyle w:val="Caption"/>
+              <w:pStyle w:val="Chuthich"/>
               <w:keepNext/>
             </w:pPr>
             <w:r>
@@ -14012,7 +14012,7 @@
           </w:tbl>
           <w:p>
             <w:pPr>
-              <w:pStyle w:val="Caption"/>
+              <w:pStyle w:val="Chuthich"/>
               <w:keepNext/>
             </w:pPr>
             <w:r>
@@ -16632,7 +16632,7 @@
           </w:tbl>
           <w:p>
             <w:pPr>
-              <w:pStyle w:val="Caption"/>
+              <w:pStyle w:val="Chuthich"/>
               <w:keepNext/>
             </w:pPr>
             <w:r>
@@ -18949,7 +18949,7 @@
           </w:p>
           <w:p>
             <w:pPr>
-              <w:pStyle w:val="ListParagraph"/>
+              <w:pStyle w:val="oancuaDanhsach"/>
               <w:numPr>
                 <w:ilvl w:val="0"/>
                 <w:numId w:val="2"/>
@@ -19324,6 +19324,11 @@
       </w:tr>
     </w:tbl>
     <w:p>
+      <w:pPr>
+        <w:rPr>
+          <w:lang w:val="vi-VN"/>
+        </w:rPr>
+      </w:pPr>
       <w:r>
         <w:rPr>
           <w:noProof/>
@@ -19331,10 +19336,10 @@
         </w:rPr>
         <w:lastRenderedPageBreak/>
         <w:drawing>
-          <wp:inline distT="0" distB="0" distL="0" distR="0" wp14:anchorId="3D60F993" wp14:editId="4D944E23">
-            <wp:extent cx="5486400" cy="5234998"/>
-            <wp:effectExtent l="0" t="0" r="0" b="3810"/>
-            <wp:docPr id="821517978" name="Hình ảnh 1" descr="Ảnh có chứa văn bản, ảnh chụp màn hình, biểu đồ, hàng&#10;&#10;Nội dung do AI tạo ra có thể không chính xác."/>
+          <wp:inline distT="0" distB="0" distL="0" distR="0" wp14:anchorId="247EA662" wp14:editId="265AD994">
+            <wp:extent cx="5486400" cy="6041390"/>
+            <wp:effectExtent l="0" t="0" r="0" b="0"/>
+            <wp:docPr id="1497379301" name="Hình ảnh 1"/>
             <wp:cNvGraphicFramePr>
               <a:graphicFrameLocks xmlns:a="http://schemas.openxmlformats.org/drawingml/2006/main" noChangeAspect="1"/>
             </wp:cNvGraphicFramePr>
@@ -19342,7 +19347,7 @@
               <a:graphicData uri="http://schemas.openxmlformats.org/drawingml/2006/picture">
                 <pic:pic xmlns:pic="http://schemas.openxmlformats.org/drawingml/2006/picture">
                   <pic:nvPicPr>
-                    <pic:cNvPr id="821517978" name="Hình ảnh 1" descr="Ảnh có chứa văn bản, ảnh chụp màn hình, biểu đồ, hàng&#10;&#10;Nội dung do AI tạo ra có thể không chính xác."/>
+                    <pic:cNvPr id="0" name="Picture 1"/>
                     <pic:cNvPicPr>
                       <a:picLocks noChangeAspect="1" noChangeArrowheads="1"/>
                     </pic:cNvPicPr>
@@ -19363,7 +19368,7 @@
                   <pic:spPr bwMode="auto">
                     <a:xfrm>
                       <a:off x="0" y="0"/>
-                      <a:ext cx="5486400" cy="5234998"/>
+                      <a:ext cx="5486400" cy="6041390"/>
                     </a:xfrm>
                     <a:prstGeom prst="rect">
                       <a:avLst/>
@@ -19382,7 +19387,7 @@
     </w:p>
     <w:p>
       <w:pPr>
-        <w:pStyle w:val="Caption"/>
+        <w:pStyle w:val="Chuthich"/>
         <w:jc w:val="center"/>
         <w:rPr>
           <w:b w:val="0"/>
@@ -19529,7 +19534,7 @@
     </w:p>
     <w:p>
       <w:pPr>
-        <w:pStyle w:val="Heading2"/>
+        <w:pStyle w:val="u2"/>
         <w:rPr>
           <w:lang w:val="vi-VN"/>
         </w:rPr>
@@ -19566,7 +19571,7 @@
     </w:p>
     <w:tbl>
       <w:tblPr>
-        <w:tblStyle w:val="TableGrid"/>
+        <w:tblStyle w:val="LiBang"/>
         <w:tblW w:w="0" w:type="auto"/>
         <w:tblLook w:val="04A0" w:firstRow="1" w:lastRow="0" w:firstColumn="1" w:lastColumn="0" w:noHBand="0" w:noVBand="1"/>
       </w:tblPr>
@@ -19672,7 +19677,7 @@
           </w:p>
           <w:p>
             <w:pPr>
-              <w:pStyle w:val="ListParagraph"/>
+              <w:pStyle w:val="oancuaDanhsach"/>
               <w:numPr>
                 <w:ilvl w:val="0"/>
                 <w:numId w:val="8"/>
@@ -19733,7 +19738,7 @@
           </w:p>
           <w:p>
             <w:pPr>
-              <w:pStyle w:val="ListParagraph"/>
+              <w:pStyle w:val="oancuaDanhsach"/>
               <w:rPr>
                 <w:lang w:val="en-US"/>
               </w:rPr>
@@ -19750,7 +19755,7 @@
           </w:p>
           <w:p>
             <w:pPr>
-              <w:pStyle w:val="ListParagraph"/>
+              <w:pStyle w:val="oancuaDanhsach"/>
               <w:numPr>
                 <w:ilvl w:val="0"/>
                 <w:numId w:val="8"/>
@@ -19770,6 +19775,7 @@
                 <w:sz w:val="28"/>
                 <w:szCs w:val="28"/>
               </w:rPr>
+              <w:lastRenderedPageBreak/>
               <w:t>Brief</w:t>
             </w:r>
             <w:r>
@@ -20356,7 +20362,7 @@
           </w:p>
           <w:p>
             <w:pPr>
-              <w:pStyle w:val="ListParagraph"/>
+              <w:pStyle w:val="oancuaDanhsach"/>
               <w:numPr>
                 <w:ilvl w:val="0"/>
                 <w:numId w:val="8"/>
@@ -20376,13 +20382,12 @@
                 <w:sz w:val="28"/>
                 <w:szCs w:val="28"/>
               </w:rPr>
-              <w:lastRenderedPageBreak/>
               <w:t>Actors</w:t>
             </w:r>
           </w:p>
           <w:p>
             <w:pPr>
-              <w:pStyle w:val="ListParagraph"/>
+              <w:pStyle w:val="oancuaDanhsach"/>
               <w:numPr>
                 <w:ilvl w:val="1"/>
                 <w:numId w:val="8"/>
@@ -20425,7 +20430,7 @@
           </w:p>
           <w:p>
             <w:pPr>
-              <w:pStyle w:val="ListParagraph"/>
+              <w:pStyle w:val="oancuaDanhsach"/>
               <w:numPr>
                 <w:ilvl w:val="0"/>
                 <w:numId w:val="8"/>
@@ -20450,7 +20455,7 @@
           </w:p>
           <w:p>
             <w:pPr>
-              <w:pStyle w:val="ListParagraph"/>
+              <w:pStyle w:val="oancuaDanhsach"/>
               <w:spacing w:after="120"/>
               <w:ind w:left="360"/>
               <w:rPr>
@@ -20598,7 +20603,7 @@
           </w:p>
           <w:p>
             <w:pPr>
-              <w:pStyle w:val="ListParagraph"/>
+              <w:pStyle w:val="oancuaDanhsach"/>
               <w:spacing w:after="120"/>
               <w:ind w:left="360"/>
               <w:rPr>
@@ -20763,7 +20768,7 @@
           </w:p>
           <w:p>
             <w:pPr>
-              <w:pStyle w:val="ListParagraph"/>
+              <w:pStyle w:val="oancuaDanhsach"/>
               <w:spacing w:after="120"/>
               <w:ind w:left="360"/>
               <w:rPr>
@@ -20865,7 +20870,7 @@
           </w:p>
           <w:p>
             <w:pPr>
-              <w:pStyle w:val="ListParagraph"/>
+              <w:pStyle w:val="oancuaDanhsach"/>
               <w:spacing w:after="120"/>
               <w:ind w:left="360"/>
               <w:rPr>
@@ -21010,7 +21015,7 @@
           </w:p>
           <w:p>
             <w:pPr>
-              <w:pStyle w:val="ListParagraph"/>
+              <w:pStyle w:val="oancuaDanhsach"/>
               <w:numPr>
                 <w:ilvl w:val="0"/>
                 <w:numId w:val="8"/>
@@ -21089,7 +21094,7 @@
           </w:p>
           <w:p>
             <w:pPr>
-              <w:pStyle w:val="ListParagraph"/>
+              <w:pStyle w:val="oancuaDanhsach"/>
               <w:numPr>
                 <w:ilvl w:val="0"/>
                 <w:numId w:val="9"/>
@@ -21318,7 +21323,7 @@
           </w:p>
           <w:p>
             <w:pPr>
-              <w:pStyle w:val="ListParagraph"/>
+              <w:pStyle w:val="oancuaDanhsach"/>
               <w:numPr>
                 <w:ilvl w:val="0"/>
                 <w:numId w:val="9"/>
@@ -21571,7 +21576,7 @@
           </w:p>
           <w:p>
             <w:pPr>
-              <w:pStyle w:val="ListParagraph"/>
+              <w:pStyle w:val="oancuaDanhsach"/>
               <w:numPr>
                 <w:ilvl w:val="0"/>
                 <w:numId w:val="9"/>
@@ -21914,7 +21919,7 @@
           </w:p>
           <w:p>
             <w:pPr>
-              <w:pStyle w:val="ListParagraph"/>
+              <w:pStyle w:val="oancuaDanhsach"/>
               <w:numPr>
                 <w:ilvl w:val="0"/>
                 <w:numId w:val="9"/>
@@ -22053,7 +22058,7 @@
           </w:p>
           <w:p>
             <w:pPr>
-              <w:pStyle w:val="ListParagraph"/>
+              <w:pStyle w:val="oancuaDanhsach"/>
               <w:numPr>
                 <w:ilvl w:val="0"/>
                 <w:numId w:val="9"/>
@@ -22200,7 +22205,7 @@
           </w:p>
           <w:p>
             <w:pPr>
-              <w:pStyle w:val="ListParagraph"/>
+              <w:pStyle w:val="oancuaDanhsach"/>
               <w:numPr>
                 <w:ilvl w:val="0"/>
                 <w:numId w:val="9"/>
@@ -22333,7 +22338,7 @@
           </w:p>
           <w:p>
             <w:pPr>
-              <w:pStyle w:val="ListParagraph"/>
+              <w:pStyle w:val="oancuaDanhsach"/>
               <w:numPr>
                 <w:ilvl w:val="0"/>
                 <w:numId w:val="9"/>
@@ -22658,7 +22663,7 @@
           </w:p>
           <w:p>
             <w:pPr>
-              <w:pStyle w:val="ListParagraph"/>
+              <w:pStyle w:val="oancuaDanhsach"/>
               <w:numPr>
                 <w:ilvl w:val="0"/>
                 <w:numId w:val="9"/>
@@ -22829,7 +22834,7 @@
           </w:p>
           <w:p>
             <w:pPr>
-              <w:pStyle w:val="ListParagraph"/>
+              <w:pStyle w:val="oancuaDanhsach"/>
               <w:numPr>
                 <w:ilvl w:val="0"/>
                 <w:numId w:val="8"/>
@@ -24919,7 +24924,7 @@
           </w:tbl>
           <w:p>
             <w:pPr>
-              <w:pStyle w:val="ListParagraph"/>
+              <w:pStyle w:val="oancuaDanhsach"/>
               <w:spacing w:after="120"/>
               <w:ind w:left="360"/>
               <w:rPr>
@@ -24932,7 +24937,7 @@
           </w:p>
           <w:p>
             <w:pPr>
-              <w:pStyle w:val="ListParagraph"/>
+              <w:pStyle w:val="oancuaDanhsach"/>
               <w:numPr>
                 <w:ilvl w:val="0"/>
                 <w:numId w:val="8"/>
@@ -24975,10 +24980,11 @@
           </w:p>
           <w:p>
             <w:pPr>
-              <w:pStyle w:val="Caption"/>
+              <w:pStyle w:val="Chuthich"/>
               <w:keepNext/>
             </w:pPr>
             <w:r>
+              <w:lastRenderedPageBreak/>
               <w:t>Table</w:t>
             </w:r>
             <w:r>
@@ -25506,7 +25512,6 @@
                       <w:color w:val="000000"/>
                       <w:sz w:val="20"/>
                     </w:rPr>
-                    <w:lastRenderedPageBreak/>
                     <w:t>2.</w:t>
                   </w:r>
                 </w:p>
@@ -27543,7 +27548,7 @@
           </w:p>
           <w:p>
             <w:pPr>
-              <w:pStyle w:val="Caption"/>
+              <w:pStyle w:val="Chuthich"/>
               <w:keepNext/>
             </w:pPr>
             <w:r>
@@ -29323,6 +29328,7 @@
                       <w:color w:val="000000"/>
                       <w:sz w:val="20"/>
                     </w:rPr>
+                    <w:lastRenderedPageBreak/>
                     <w:t>11</w:t>
                   </w:r>
                   <w:r>
@@ -29713,7 +29719,6 @@
                       <w:color w:val="000000"/>
                       <w:sz w:val="20"/>
                     </w:rPr>
-                    <w:lastRenderedPageBreak/>
                     <w:t>13</w:t>
                   </w:r>
                   <w:r>
@@ -29831,7 +29836,7 @@
           </w:tbl>
           <w:p>
             <w:pPr>
-              <w:pStyle w:val="Caption"/>
+              <w:pStyle w:val="Chuthich"/>
               <w:keepNext/>
             </w:pPr>
             <w:r>
@@ -32451,7 +32456,7 @@
           </w:tbl>
           <w:p>
             <w:pPr>
-              <w:pStyle w:val="Caption"/>
+              <w:pStyle w:val="Chuthich"/>
               <w:keepNext/>
             </w:pPr>
             <w:r>
@@ -33367,6 +33372,7 @@
                       <w:color w:val="000000"/>
                       <w:sz w:val="20"/>
                     </w:rPr>
+                    <w:lastRenderedPageBreak/>
                     <w:t>5.</w:t>
                   </w:r>
                 </w:p>
@@ -33955,7 +33961,6 @@
                       <w:color w:val="000000"/>
                       <w:sz w:val="20"/>
                     </w:rPr>
-                    <w:lastRenderedPageBreak/>
                     <w:t>9</w:t>
                   </w:r>
                   <w:r>
@@ -34768,7 +34773,7 @@
           </w:p>
           <w:p>
             <w:pPr>
-              <w:pStyle w:val="ListParagraph"/>
+              <w:pStyle w:val="oancuaDanhsach"/>
               <w:numPr>
                 <w:ilvl w:val="0"/>
                 <w:numId w:val="8"/>
@@ -35264,10 +35269,10 @@
         </w:rPr>
         <w:lastRenderedPageBreak/>
         <w:drawing>
-          <wp:inline distT="0" distB="0" distL="0" distR="0" wp14:anchorId="20E12598" wp14:editId="5837D9FB">
-            <wp:extent cx="5486400" cy="5313164"/>
-            <wp:effectExtent l="0" t="0" r="0" b="1905"/>
-            <wp:docPr id="252101436" name="Hình ảnh 2" descr="Ảnh có chứa văn bản, ảnh chụp màn hình, biểu đồ, số&#10;&#10;Nội dung do AI tạo ra có thể không chính xác."/>
+          <wp:inline distT="0" distB="0" distL="0" distR="0" wp14:anchorId="4BB15B3C" wp14:editId="75D11E94">
+            <wp:extent cx="5486400" cy="6041390"/>
+            <wp:effectExtent l="0" t="0" r="0" b="0"/>
+            <wp:docPr id="1974769152" name="Hình ảnh 2"/>
             <wp:cNvGraphicFramePr>
               <a:graphicFrameLocks xmlns:a="http://schemas.openxmlformats.org/drawingml/2006/main" noChangeAspect="1"/>
             </wp:cNvGraphicFramePr>
@@ -35275,7 +35280,7 @@
               <a:graphicData uri="http://schemas.openxmlformats.org/drawingml/2006/picture">
                 <pic:pic xmlns:pic="http://schemas.openxmlformats.org/drawingml/2006/picture">
                   <pic:nvPicPr>
-                    <pic:cNvPr id="252101436" name="Hình ảnh 2" descr="Ảnh có chứa văn bản, ảnh chụp màn hình, biểu đồ, số&#10;&#10;Nội dung do AI tạo ra có thể không chính xác."/>
+                    <pic:cNvPr id="0" name="Picture 2"/>
                     <pic:cNvPicPr>
                       <a:picLocks noChangeAspect="1" noChangeArrowheads="1"/>
                     </pic:cNvPicPr>
@@ -35296,7 +35301,7 @@
                   <pic:spPr bwMode="auto">
                     <a:xfrm>
                       <a:off x="0" y="0"/>
-                      <a:ext cx="5486400" cy="5313164"/>
+                      <a:ext cx="5486400" cy="6041390"/>
                     </a:xfrm>
                     <a:prstGeom prst="rect">
                       <a:avLst/>
@@ -35315,7 +35320,7 @@
     </w:p>
     <w:p>
       <w:pPr>
-        <w:pStyle w:val="Caption"/>
+        <w:pStyle w:val="Chuthich"/>
         <w:jc w:val="center"/>
         <w:rPr>
           <w:b w:val="0"/>
@@ -35439,7 +35444,7 @@
     </w:p>
     <w:p>
       <w:pPr>
-        <w:pStyle w:val="Heading2"/>
+        <w:pStyle w:val="u2"/>
         <w:ind w:hanging="434"/>
       </w:pPr>
       <w:bookmarkStart w:id="21" w:name="_Toc192365270"/>
@@ -35481,7 +35486,7 @@
     </w:p>
     <w:tbl>
       <w:tblPr>
-        <w:tblStyle w:val="TableGrid"/>
+        <w:tblStyle w:val="LiBang"/>
         <w:tblW w:w="0" w:type="auto"/>
         <w:tblLook w:val="04A0" w:firstRow="1" w:lastRow="0" w:firstColumn="1" w:lastColumn="0" w:noHBand="0" w:noVBand="1"/>
       </w:tblPr>
@@ -35590,7 +35595,7 @@
           </w:p>
           <w:p>
             <w:pPr>
-              <w:pStyle w:val="ListParagraph"/>
+              <w:pStyle w:val="oancuaDanhsach"/>
               <w:numPr>
                 <w:ilvl w:val="0"/>
                 <w:numId w:val="7"/>
@@ -35651,7 +35656,7 @@
           </w:p>
           <w:p>
             <w:pPr>
-              <w:pStyle w:val="ListParagraph"/>
+              <w:pStyle w:val="oancuaDanhsach"/>
               <w:rPr>
                 <w:lang w:val="en-US"/>
               </w:rPr>
@@ -35668,7 +35673,7 @@
           </w:p>
           <w:p>
             <w:pPr>
-              <w:pStyle w:val="ListParagraph"/>
+              <w:pStyle w:val="oancuaDanhsach"/>
               <w:numPr>
                 <w:ilvl w:val="0"/>
                 <w:numId w:val="7"/>
@@ -35688,6 +35693,7 @@
                 <w:sz w:val="28"/>
                 <w:szCs w:val="28"/>
               </w:rPr>
+              <w:lastRenderedPageBreak/>
               <w:t>Brief</w:t>
             </w:r>
             <w:r>
@@ -36122,7 +36128,7 @@
           </w:p>
           <w:p>
             <w:pPr>
-              <w:pStyle w:val="ListParagraph"/>
+              <w:pStyle w:val="oancuaDanhsach"/>
               <w:numPr>
                 <w:ilvl w:val="0"/>
                 <w:numId w:val="7"/>
@@ -36142,13 +36148,12 @@
                 <w:sz w:val="28"/>
                 <w:szCs w:val="28"/>
               </w:rPr>
-              <w:lastRenderedPageBreak/>
               <w:t>Actors</w:t>
             </w:r>
           </w:p>
           <w:p>
             <w:pPr>
-              <w:pStyle w:val="ListParagraph"/>
+              <w:pStyle w:val="oancuaDanhsach"/>
               <w:numPr>
                 <w:ilvl w:val="1"/>
                 <w:numId w:val="7"/>
@@ -36174,7 +36179,7 @@
           </w:p>
           <w:p>
             <w:pPr>
-              <w:pStyle w:val="ListParagraph"/>
+              <w:pStyle w:val="oancuaDanhsach"/>
               <w:numPr>
                 <w:ilvl w:val="0"/>
                 <w:numId w:val="7"/>
@@ -36199,7 +36204,7 @@
           </w:p>
           <w:p>
             <w:pPr>
-              <w:pStyle w:val="ListParagraph"/>
+              <w:pStyle w:val="oancuaDanhsach"/>
               <w:spacing w:after="120"/>
               <w:ind w:left="360"/>
               <w:rPr>
@@ -36364,7 +36369,7 @@
           </w:p>
           <w:p>
             <w:pPr>
-              <w:pStyle w:val="ListParagraph"/>
+              <w:pStyle w:val="oancuaDanhsach"/>
               <w:numPr>
                 <w:ilvl w:val="0"/>
                 <w:numId w:val="7"/>
@@ -36443,7 +36448,7 @@
           </w:p>
           <w:p>
             <w:pPr>
-              <w:pStyle w:val="ListParagraph"/>
+              <w:pStyle w:val="oancuaDanhsach"/>
               <w:numPr>
                 <w:ilvl w:val="1"/>
                 <w:numId w:val="17"/>
@@ -36651,7 +36656,7 @@
           </w:p>
           <w:p>
             <w:pPr>
-              <w:pStyle w:val="ListParagraph"/>
+              <w:pStyle w:val="oancuaDanhsach"/>
               <w:numPr>
                 <w:ilvl w:val="1"/>
                 <w:numId w:val="17"/>
@@ -36825,7 +36830,7 @@
           </w:p>
           <w:p>
             <w:pPr>
-              <w:pStyle w:val="ListParagraph"/>
+              <w:pStyle w:val="oancuaDanhsach"/>
               <w:numPr>
                 <w:ilvl w:val="1"/>
                 <w:numId w:val="17"/>
@@ -36981,7 +36986,7 @@
           </w:p>
           <w:p>
             <w:pPr>
-              <w:pStyle w:val="ListParagraph"/>
+              <w:pStyle w:val="oancuaDanhsach"/>
               <w:numPr>
                 <w:ilvl w:val="1"/>
                 <w:numId w:val="17"/>
@@ -37092,7 +37097,7 @@
           </w:p>
           <w:p>
             <w:pPr>
-              <w:pStyle w:val="ListParagraph"/>
+              <w:pStyle w:val="oancuaDanhsach"/>
               <w:numPr>
                 <w:ilvl w:val="1"/>
                 <w:numId w:val="17"/>
@@ -37266,7 +37271,7 @@
           </w:p>
           <w:p>
             <w:pPr>
-              <w:pStyle w:val="ListParagraph"/>
+              <w:pStyle w:val="oancuaDanhsach"/>
               <w:numPr>
                 <w:ilvl w:val="1"/>
                 <w:numId w:val="17"/>
@@ -37356,7 +37361,7 @@
           </w:p>
           <w:p>
             <w:pPr>
-              <w:pStyle w:val="ListParagraph"/>
+              <w:pStyle w:val="oancuaDanhsach"/>
               <w:numPr>
                 <w:ilvl w:val="1"/>
                 <w:numId w:val="17"/>
@@ -37600,7 +37605,7 @@
           </w:p>
           <w:p>
             <w:pPr>
-              <w:pStyle w:val="ListParagraph"/>
+              <w:pStyle w:val="oancuaDanhsach"/>
               <w:numPr>
                 <w:ilvl w:val="1"/>
                 <w:numId w:val="17"/>
@@ -37690,7 +37695,7 @@
           </w:p>
           <w:p>
             <w:pPr>
-              <w:pStyle w:val="ListParagraph"/>
+              <w:pStyle w:val="oancuaDanhsach"/>
               <w:numPr>
                 <w:ilvl w:val="1"/>
                 <w:numId w:val="17"/>
@@ -37817,7 +37822,7 @@
           </w:p>
           <w:p>
             <w:pPr>
-              <w:pStyle w:val="ListParagraph"/>
+              <w:pStyle w:val="oancuaDanhsach"/>
               <w:numPr>
                 <w:ilvl w:val="1"/>
                 <w:numId w:val="17"/>
@@ -37956,7 +37961,7 @@
           </w:p>
           <w:p>
             <w:pPr>
-              <w:pStyle w:val="ListParagraph"/>
+              <w:pStyle w:val="oancuaDanhsach"/>
               <w:numPr>
                 <w:ilvl w:val="1"/>
                 <w:numId w:val="17"/>
@@ -38046,7 +38051,7 @@
           </w:p>
           <w:p>
             <w:pPr>
-              <w:pStyle w:val="ListParagraph"/>
+              <w:pStyle w:val="oancuaDanhsach"/>
               <w:numPr>
                 <w:ilvl w:val="1"/>
                 <w:numId w:val="17"/>
@@ -38164,7 +38169,7 @@
           </w:p>
           <w:p>
             <w:pPr>
-              <w:pStyle w:val="ListParagraph"/>
+              <w:pStyle w:val="oancuaDanhsach"/>
               <w:numPr>
                 <w:ilvl w:val="1"/>
                 <w:numId w:val="17"/>
@@ -38408,7 +38413,7 @@
           </w:p>
           <w:p>
             <w:pPr>
-              <w:pStyle w:val="ListParagraph"/>
+              <w:pStyle w:val="oancuaDanhsach"/>
               <w:numPr>
                 <w:ilvl w:val="1"/>
                 <w:numId w:val="17"/>
@@ -38554,7 +38559,7 @@
           </w:p>
           <w:p>
             <w:pPr>
-              <w:pStyle w:val="ListParagraph"/>
+              <w:pStyle w:val="oancuaDanhsach"/>
               <w:numPr>
                 <w:ilvl w:val="0"/>
                 <w:numId w:val="7"/>
@@ -41049,7 +41054,7 @@
           </w:tbl>
           <w:p>
             <w:pPr>
-              <w:pStyle w:val="ListParagraph"/>
+              <w:pStyle w:val="oancuaDanhsach"/>
               <w:spacing w:after="120"/>
               <w:ind w:left="360"/>
               <w:rPr>
@@ -41062,7 +41067,7 @@
           </w:p>
           <w:p>
             <w:pPr>
-              <w:pStyle w:val="ListParagraph"/>
+              <w:pStyle w:val="oancuaDanhsach"/>
               <w:numPr>
                 <w:ilvl w:val="0"/>
                 <w:numId w:val="7"/>
@@ -41105,14 +41110,13 @@
           </w:p>
           <w:p>
             <w:pPr>
-              <w:pStyle w:val="Caption"/>
+              <w:pStyle w:val="Chuthich"/>
               <w:keepNext/>
               <w:rPr>
                 <w:lang w:val="en-US"/>
               </w:rPr>
             </w:pPr>
             <w:r>
-              <w:lastRenderedPageBreak/>
               <w:t>Table</w:t>
             </w:r>
             <w:r>
@@ -42639,7 +42643,7 @@
           <w:p/>
           <w:p>
             <w:pPr>
-              <w:pStyle w:val="ListParagraph"/>
+              <w:pStyle w:val="oancuaDanhsach"/>
               <w:numPr>
                 <w:ilvl w:val="0"/>
                 <w:numId w:val="7"/>
@@ -42682,7 +42686,7 @@
           </w:p>
           <w:p>
             <w:pPr>
-              <w:pStyle w:val="Caption"/>
+              <w:pStyle w:val="Chuthich"/>
               <w:keepNext/>
               <w:rPr>
                 <w:lang w:val="en-US"/>
@@ -44852,13 +44856,14 @@
           </w:p>
           <w:p>
             <w:pPr>
-              <w:pStyle w:val="Caption"/>
+              <w:pStyle w:val="Chuthich"/>
               <w:keepNext/>
               <w:rPr>
                 <w:lang w:val="en-US"/>
               </w:rPr>
             </w:pPr>
             <w:r>
+              <w:lastRenderedPageBreak/>
               <w:t>Table</w:t>
             </w:r>
             <w:r>
@@ -45235,7 +45240,6 @@
                       <w:color w:val="000000"/>
                       <w:sz w:val="20"/>
                     </w:rPr>
-                    <w:lastRenderedPageBreak/>
                     <w:t>1.</w:t>
                   </w:r>
                   <w:r>
@@ -46604,7 +46608,7 @@
           </w:p>
           <w:p>
             <w:pPr>
-              <w:pStyle w:val="ListParagraph"/>
+              <w:pStyle w:val="oancuaDanhsach"/>
               <w:numPr>
                 <w:ilvl w:val="0"/>
                 <w:numId w:val="7"/>
@@ -46963,7 +46967,7 @@
     </w:p>
     <w:p>
       <w:pPr>
-        <w:pStyle w:val="Caption"/>
+        <w:pStyle w:val="Chuthich"/>
         <w:jc w:val="center"/>
         <w:rPr>
           <w:b w:val="0"/>
@@ -46976,7 +46980,6 @@
           <w:b w:val="0"/>
           <w:i/>
         </w:rPr>
-        <w:lastRenderedPageBreak/>
         <w:t>Figure</w:t>
       </w:r>
       <w:r>
@@ -47073,7 +47076,7 @@
     </w:p>
     <w:p>
       <w:pPr>
-        <w:pStyle w:val="Heading2"/>
+        <w:pStyle w:val="u2"/>
       </w:pPr>
       <w:bookmarkStart w:id="22" w:name="_Toc192365271"/>
       <w:r>
@@ -47142,6 +47145,7 @@
     </w:p>
     <w:p>
       <w:r>
+        <w:lastRenderedPageBreak/>
         <w:t>The system must contain at least one product with detailed information available in the database.</w:t>
       </w:r>
     </w:p>
@@ -47264,7 +47268,6 @@
                 <w:b/>
                 <w:bCs/>
               </w:rPr>
-              <w:lastRenderedPageBreak/>
               <w:t xml:space="preserve">No </w:t>
             </w:r>
           </w:p>
@@ -47758,6 +47761,7 @@
         <w:ind w:firstLine="426"/>
       </w:pPr>
       <w:r>
+        <w:lastRenderedPageBreak/>
         <w:t>•</w:t>
       </w:r>
       <w:r>
@@ -47787,7 +47791,6 @@
         <w:rPr>
           <w:noProof/>
         </w:rPr>
-        <w:lastRenderedPageBreak/>
         <w:drawing>
           <wp:inline distT="0" distB="0" distL="0" distR="0" wp14:anchorId="43FB297D" wp14:editId="241D3F48">
             <wp:extent cx="5486400" cy="4049395"/>
@@ -47827,7 +47830,7 @@
     </w:p>
     <w:p>
       <w:pPr>
-        <w:pStyle w:val="Caption"/>
+        <w:pStyle w:val="Chuthich"/>
         <w:jc w:val="center"/>
         <w:rPr>
           <w:b w:val="0"/>
@@ -47923,15 +47926,13 @@
     <w:p/>
     <w:p>
       <w:pPr>
-        <w:pStyle w:val="Heading2"/>
+        <w:pStyle w:val="u2"/>
       </w:pPr>
       <w:bookmarkStart w:id="23" w:name="_Toc192365272"/>
       <w:r>
         <w:t>Use case 5 Pay Order</w:t>
       </w:r>
-      <w:bookmarkStart w:id="24" w:name="_GoBack"/>
       <w:bookmarkEnd w:id="23"/>
-      <w:bookmarkEnd w:id="24"/>
     </w:p>
     <w:p>
       <w:pPr>
@@ -47993,6 +47994,7 @@
     </w:p>
     <w:p>
       <w:r>
+        <w:lastRenderedPageBreak/>
         <w:tab/>
         <w:t>Use case này được sử dụng để miêu tả tương tác giữa Khách hàng và Hệ thống khi muốn đặt hàng</w:t>
       </w:r>
@@ -48018,7 +48020,7 @@
     </w:p>
     <w:p>
       <w:pPr>
-        <w:pStyle w:val="ListParagraph"/>
+        <w:pStyle w:val="oancuaDanhsach"/>
         <w:numPr>
           <w:ilvl w:val="0"/>
           <w:numId w:val="15"/>
@@ -48032,7 +48034,7 @@
     </w:p>
     <w:p>
       <w:pPr>
-        <w:pStyle w:val="ListParagraph"/>
+        <w:pStyle w:val="oancuaDanhsach"/>
         <w:numPr>
           <w:ilvl w:val="0"/>
           <w:numId w:val="15"/>
@@ -48065,7 +48067,7 @@
     </w:p>
     <w:p>
       <w:pPr>
-        <w:pStyle w:val="ListParagraph"/>
+        <w:pStyle w:val="oancuaDanhsach"/>
         <w:numPr>
           <w:ilvl w:val="0"/>
           <w:numId w:val="15"/>
@@ -48079,7 +48081,7 @@
     </w:p>
     <w:p>
       <w:pPr>
-        <w:pStyle w:val="ListParagraph"/>
+        <w:pStyle w:val="oancuaDanhsach"/>
         <w:numPr>
           <w:ilvl w:val="0"/>
           <w:numId w:val="15"/>
@@ -48107,7 +48109,6 @@
           <w:sz w:val="26"/>
           <w:szCs w:val="26"/>
         </w:rPr>
-        <w:lastRenderedPageBreak/>
         <w:t>5, Basic Flow of Events</w:t>
       </w:r>
     </w:p>
@@ -48216,7 +48217,7 @@
     </w:p>
     <w:tbl>
       <w:tblPr>
-        <w:tblStyle w:val="TableGrid"/>
+        <w:tblStyle w:val="LiBang"/>
         <w:tblW w:w="0" w:type="auto"/>
         <w:tblLook w:val="04A0" w:firstRow="1" w:lastRow="0" w:firstColumn="1" w:lastColumn="0" w:noHBand="0" w:noVBand="1"/>
       </w:tblPr>
@@ -48344,7 +48345,7 @@
     </w:p>
     <w:tbl>
       <w:tblPr>
-        <w:tblStyle w:val="TableGrid"/>
+        <w:tblStyle w:val="LiBang"/>
         <w:tblW w:w="0" w:type="auto"/>
         <w:tblLook w:val="04A0" w:firstRow="1" w:lastRow="0" w:firstColumn="1" w:lastColumn="0" w:noHBand="0" w:noVBand="1"/>
       </w:tblPr>
@@ -48638,6 +48639,7 @@
               <w:jc w:val="center"/>
             </w:pPr>
             <w:r>
+              <w:lastRenderedPageBreak/>
               <w:t>4</w:t>
             </w:r>
           </w:p>
@@ -48792,7 +48794,6 @@
               <w:jc w:val="center"/>
             </w:pPr>
             <w:r>
-              <w:lastRenderedPageBreak/>
               <w:t>6</w:t>
             </w:r>
           </w:p>
@@ -49360,7 +49361,7 @@
     </w:p>
     <w:p>
       <w:pPr>
-        <w:pStyle w:val="ListParagraph"/>
+        <w:pStyle w:val="oancuaDanhsach"/>
         <w:numPr>
           <w:ilvl w:val="0"/>
           <w:numId w:val="15"/>
@@ -49382,7 +49383,7 @@
     </w:p>
     <w:p>
       <w:pPr>
-        <w:pStyle w:val="ListParagraph"/>
+        <w:pStyle w:val="oancuaDanhsach"/>
         <w:numPr>
           <w:ilvl w:val="0"/>
           <w:numId w:val="15"/>
@@ -49404,7 +49405,7 @@
     </w:p>
     <w:p>
       <w:pPr>
-        <w:pStyle w:val="ListParagraph"/>
+        <w:pStyle w:val="oancuaDanhsach"/>
         <w:numPr>
           <w:ilvl w:val="0"/>
           <w:numId w:val="15"/>
@@ -49440,6 +49441,7 @@
           <w:sz w:val="26"/>
           <w:szCs w:val="26"/>
         </w:rPr>
+        <w:lastRenderedPageBreak/>
         <w:drawing>
           <wp:inline distT="0" distB="0" distL="0" distR="0" wp14:anchorId="24EC6A40" wp14:editId="4516A736">
             <wp:extent cx="4445000" cy="2603192"/>
@@ -49479,14 +49481,13 @@
     </w:p>
     <w:p>
       <w:pPr>
-        <w:pStyle w:val="Heading2"/>
+        <w:pStyle w:val="u2"/>
       </w:pPr>
-      <w:bookmarkStart w:id="25" w:name="_Toc192365273"/>
-      <w:r>
-        <w:lastRenderedPageBreak/>
+      <w:bookmarkStart w:id="24" w:name="_Toc192365273"/>
+      <w:r>
         <w:t>Use case 6 Place Rush Order</w:t>
       </w:r>
-      <w:bookmarkEnd w:id="25"/>
+      <w:bookmarkEnd w:id="24"/>
     </w:p>
     <w:p>
       <w:pPr>
@@ -49575,7 +49576,7 @@
     </w:p>
     <w:p>
       <w:pPr>
-        <w:pStyle w:val="ListParagraph"/>
+        <w:pStyle w:val="oancuaDanhsach"/>
         <w:numPr>
           <w:ilvl w:val="0"/>
           <w:numId w:val="15"/>
@@ -49589,7 +49590,7 @@
     </w:p>
     <w:p>
       <w:pPr>
-        <w:pStyle w:val="ListParagraph"/>
+        <w:pStyle w:val="oancuaDanhsach"/>
         <w:numPr>
           <w:ilvl w:val="0"/>
           <w:numId w:val="15"/>
@@ -49622,7 +49623,7 @@
     </w:p>
     <w:p>
       <w:pPr>
-        <w:pStyle w:val="ListParagraph"/>
+        <w:pStyle w:val="oancuaDanhsach"/>
         <w:numPr>
           <w:ilvl w:val="0"/>
           <w:numId w:val="15"/>
@@ -49636,7 +49637,7 @@
     </w:p>
     <w:p>
       <w:pPr>
-        <w:pStyle w:val="ListParagraph"/>
+        <w:pStyle w:val="oancuaDanhsach"/>
         <w:numPr>
           <w:ilvl w:val="0"/>
           <w:numId w:val="15"/>
@@ -49745,6 +49746,7 @@
           <w:sz w:val="26"/>
           <w:szCs w:val="26"/>
         </w:rPr>
+        <w:lastRenderedPageBreak/>
         <w:t>6, Alternative Flows</w:t>
       </w:r>
     </w:p>
@@ -49760,7 +49762,7 @@
     </w:p>
     <w:tbl>
       <w:tblPr>
-        <w:tblStyle w:val="TableGrid"/>
+        <w:tblStyle w:val="LiBang"/>
         <w:tblW w:w="0" w:type="auto"/>
         <w:tblLook w:val="04A0" w:firstRow="1" w:lastRow="0" w:firstColumn="1" w:lastColumn="0" w:noHBand="0" w:noVBand="1"/>
       </w:tblPr>
@@ -49889,13 +49891,12 @@
     <w:p/>
     <w:p>
       <w:r>
-        <w:lastRenderedPageBreak/>
         <w:t>7, Input data</w:t>
       </w:r>
     </w:p>
     <w:tbl>
       <w:tblPr>
-        <w:tblStyle w:val="TableGrid"/>
+        <w:tblStyle w:val="LiBang"/>
         <w:tblW w:w="0" w:type="auto"/>
         <w:tblLook w:val="04A0" w:firstRow="1" w:lastRow="0" w:firstColumn="1" w:lastColumn="0" w:noHBand="0" w:noVBand="1"/>
       </w:tblPr>
@@ -50314,7 +50315,7 @@
     </w:p>
     <w:tbl>
       <w:tblPr>
-        <w:tblStyle w:val="TableGrid"/>
+        <w:tblStyle w:val="LiBang"/>
         <w:tblW w:w="0" w:type="auto"/>
         <w:tblLook w:val="04A0" w:firstRow="1" w:lastRow="0" w:firstColumn="1" w:lastColumn="0" w:noHBand="0" w:noVBand="1"/>
       </w:tblPr>
@@ -50466,6 +50467,7 @@
               <w:jc w:val="center"/>
             </w:pPr>
             <w:r>
+              <w:lastRenderedPageBreak/>
               <w:t>2</w:t>
             </w:r>
           </w:p>
@@ -50816,7 +50818,6 @@
               <w:jc w:val="center"/>
             </w:pPr>
             <w:r>
-              <w:lastRenderedPageBreak/>
               <w:t>7</w:t>
             </w:r>
           </w:p>
@@ -50872,7 +50873,7 @@
     <w:p/>
     <w:tbl>
       <w:tblPr>
-        <w:tblStyle w:val="TableGrid"/>
+        <w:tblStyle w:val="LiBang"/>
         <w:tblW w:w="0" w:type="auto"/>
         <w:tblLook w:val="04A0" w:firstRow="1" w:lastRow="0" w:firstColumn="1" w:lastColumn="0" w:noHBand="0" w:noVBand="1"/>
       </w:tblPr>
@@ -51402,7 +51403,7 @@
     </w:p>
     <w:p>
       <w:pPr>
-        <w:pStyle w:val="ListParagraph"/>
+        <w:pStyle w:val="oancuaDanhsach"/>
         <w:numPr>
           <w:ilvl w:val="0"/>
           <w:numId w:val="15"/>
@@ -51424,7 +51425,7 @@
     </w:p>
     <w:p>
       <w:pPr>
-        <w:pStyle w:val="ListParagraph"/>
+        <w:pStyle w:val="oancuaDanhsach"/>
         <w:numPr>
           <w:ilvl w:val="0"/>
           <w:numId w:val="15"/>
@@ -51446,7 +51447,7 @@
     </w:p>
     <w:p>
       <w:pPr>
-        <w:pStyle w:val="ListParagraph"/>
+        <w:pStyle w:val="oancuaDanhsach"/>
         <w:numPr>
           <w:ilvl w:val="0"/>
           <w:numId w:val="15"/>
@@ -51468,7 +51469,7 @@
     </w:p>
     <w:p>
       <w:pPr>
-        <w:pStyle w:val="ListParagraph"/>
+        <w:pStyle w:val="oancuaDanhsach"/>
         <w:numPr>
           <w:ilvl w:val="0"/>
           <w:numId w:val="15"/>
@@ -51503,7 +51504,6 @@
           <w:sz w:val="26"/>
           <w:szCs w:val="26"/>
         </w:rPr>
-        <w:lastRenderedPageBreak/>
         <w:drawing>
           <wp:inline distT="0" distB="0" distL="0" distR="0" wp14:anchorId="1AB0CE92" wp14:editId="426C119D">
             <wp:extent cx="5486400" cy="3548380"/>
@@ -51564,9 +51564,9 @@
     <w:p/>
     <w:p>
       <w:pPr>
-        <w:pStyle w:val="Heading1"/>
+        <w:pStyle w:val="u1"/>
       </w:pPr>
-      <w:bookmarkStart w:id="26" w:name="_Toc192365274"/>
+      <w:bookmarkStart w:id="25" w:name="_Toc192365274"/>
       <w:r>
         <w:lastRenderedPageBreak/>
         <w:t>Supplementary</w:t>
@@ -51577,17 +51577,17 @@
       <w:r>
         <w:t>specification</w:t>
       </w:r>
-      <w:bookmarkEnd w:id="26"/>
+      <w:bookmarkEnd w:id="25"/>
     </w:p>
     <w:p>
       <w:pPr>
-        <w:pStyle w:val="Heading2"/>
+        <w:pStyle w:val="u2"/>
       </w:pPr>
-      <w:bookmarkStart w:id="27" w:name="_Toc192365275"/>
+      <w:bookmarkStart w:id="26" w:name="_Toc192365275"/>
       <w:r>
         <w:t>Functionality</w:t>
       </w:r>
-      <w:bookmarkEnd w:id="27"/>
+      <w:bookmarkEnd w:id="26"/>
     </w:p>
     <w:p>
       <w:r>
@@ -51722,17 +51722,17 @@
     </w:p>
     <w:p>
       <w:pPr>
-        <w:pStyle w:val="Heading2"/>
+        <w:pStyle w:val="u2"/>
       </w:pPr>
-      <w:bookmarkStart w:id="28" w:name="_Toc192365276"/>
+      <w:bookmarkStart w:id="27" w:name="_Toc192365276"/>
       <w:r>
         <w:t>Usability</w:t>
       </w:r>
-      <w:bookmarkEnd w:id="28"/>
+      <w:bookmarkEnd w:id="27"/>
     </w:p>
     <w:p>
       <w:pPr>
-        <w:pStyle w:val="ListParagraph"/>
+        <w:pStyle w:val="oancuaDanhsach"/>
         <w:numPr>
           <w:ilvl w:val="0"/>
           <w:numId w:val="5"/>
@@ -52282,7 +52282,7 @@
     </w:p>
     <w:p>
       <w:pPr>
-        <w:pStyle w:val="ListParagraph"/>
+        <w:pStyle w:val="oancuaDanhsach"/>
         <w:numPr>
           <w:ilvl w:val="0"/>
           <w:numId w:val="5"/>
@@ -52321,105 +52321,105 @@
       </w:r>
       <w:r>
         <w:rPr>
-          <w:rStyle w:val="Strong"/>
+          <w:rStyle w:val="Manh"/>
           <w:b w:val="0"/>
         </w:rPr>
         <w:t>hướng</w:t>
       </w:r>
       <w:r>
         <w:rPr>
-          <w:rStyle w:val="Strong"/>
+          <w:rStyle w:val="Manh"/>
           <w:b w:val="0"/>
         </w:rPr>
         <w:t xml:space="preserve"> </w:t>
       </w:r>
       <w:r>
         <w:rPr>
-          <w:rStyle w:val="Strong"/>
+          <w:rStyle w:val="Manh"/>
           <w:b w:val="0"/>
         </w:rPr>
         <w:t>dẫn</w:t>
       </w:r>
       <w:r>
         <w:rPr>
-          <w:rStyle w:val="Strong"/>
+          <w:rStyle w:val="Manh"/>
           <w:b w:val="0"/>
         </w:rPr>
         <w:t xml:space="preserve"> </w:t>
       </w:r>
       <w:r>
         <w:rPr>
-          <w:rStyle w:val="Strong"/>
+          <w:rStyle w:val="Manh"/>
           <w:b w:val="0"/>
         </w:rPr>
         <w:t>sử</w:t>
       </w:r>
       <w:r>
         <w:rPr>
-          <w:rStyle w:val="Strong"/>
+          <w:rStyle w:val="Manh"/>
           <w:b w:val="0"/>
         </w:rPr>
         <w:t xml:space="preserve"> </w:t>
       </w:r>
       <w:r>
         <w:rPr>
-          <w:rStyle w:val="Strong"/>
+          <w:rStyle w:val="Manh"/>
           <w:b w:val="0"/>
         </w:rPr>
         <w:t>dụng</w:t>
       </w:r>
       <w:r>
         <w:rPr>
-          <w:rStyle w:val="Strong"/>
+          <w:rStyle w:val="Manh"/>
           <w:b w:val="0"/>
         </w:rPr>
         <w:t xml:space="preserve"> </w:t>
       </w:r>
       <w:r>
         <w:rPr>
-          <w:rStyle w:val="Strong"/>
+          <w:rStyle w:val="Manh"/>
           <w:b w:val="0"/>
         </w:rPr>
         <w:t>(User</w:t>
       </w:r>
       <w:r>
         <w:rPr>
-          <w:rStyle w:val="Strong"/>
+          <w:rStyle w:val="Manh"/>
           <w:b w:val="0"/>
         </w:rPr>
         <w:t xml:space="preserve"> </w:t>
       </w:r>
       <w:r>
         <w:rPr>
-          <w:rStyle w:val="Strong"/>
+          <w:rStyle w:val="Manh"/>
           <w:b w:val="0"/>
         </w:rPr>
         <w:t>Guide)</w:t>
       </w:r>
       <w:r>
         <w:rPr>
-          <w:rStyle w:val="Strong"/>
+          <w:rStyle w:val="Manh"/>
           <w:b w:val="0"/>
         </w:rPr>
         <w:t xml:space="preserve"> </w:t>
       </w:r>
       <w:r>
         <w:rPr>
-          <w:rStyle w:val="Strong"/>
+          <w:rStyle w:val="Manh"/>
           <w:b w:val="0"/>
         </w:rPr>
         <w:t>trực</w:t>
       </w:r>
       <w:r>
         <w:rPr>
-          <w:rStyle w:val="Strong"/>
+          <w:rStyle w:val="Manh"/>
           <w:b w:val="0"/>
         </w:rPr>
         <w:t xml:space="preserve"> </w:t>
       </w:r>
       <w:r>
         <w:rPr>
-          <w:rStyle w:val="Strong"/>
+          <w:rStyle w:val="Manh"/>
           <w:b w:val="0"/>
         </w:rPr>
         <w:t>tuyến</w:t>
@@ -52487,7 +52487,7 @@
     </w:p>
     <w:p>
       <w:pPr>
-        <w:pStyle w:val="ListParagraph"/>
+        <w:pStyle w:val="oancuaDanhsach"/>
         <w:numPr>
           <w:ilvl w:val="0"/>
           <w:numId w:val="5"/>
@@ -52626,7 +52626,7 @@
     </w:p>
     <w:p>
       <w:pPr>
-        <w:pStyle w:val="ListParagraph"/>
+        <w:pStyle w:val="oancuaDanhsach"/>
         <w:numPr>
           <w:ilvl w:val="0"/>
           <w:numId w:val="5"/>
@@ -53155,7 +53155,7 @@
     </w:p>
     <w:p>
       <w:pPr>
-        <w:pStyle w:val="ListParagraph"/>
+        <w:pStyle w:val="oancuaDanhsach"/>
         <w:numPr>
           <w:ilvl w:val="0"/>
           <w:numId w:val="6"/>
@@ -53189,77 +53189,77 @@
       </w:r>
       <w:r>
         <w:rPr>
-          <w:rStyle w:val="Strong"/>
+          <w:rStyle w:val="Manh"/>
           <w:b w:val="0"/>
         </w:rPr>
         <w:t>độ</w:t>
       </w:r>
       <w:r>
         <w:rPr>
-          <w:rStyle w:val="Strong"/>
+          <w:rStyle w:val="Manh"/>
           <w:b w:val="0"/>
         </w:rPr>
         <w:t xml:space="preserve"> </w:t>
       </w:r>
       <w:r>
         <w:rPr>
-          <w:rStyle w:val="Strong"/>
+          <w:rStyle w:val="Manh"/>
           <w:b w:val="0"/>
         </w:rPr>
         <w:t>tương</w:t>
       </w:r>
       <w:r>
         <w:rPr>
-          <w:rStyle w:val="Strong"/>
+          <w:rStyle w:val="Manh"/>
           <w:b w:val="0"/>
         </w:rPr>
         <w:t xml:space="preserve"> </w:t>
       </w:r>
       <w:r>
         <w:rPr>
-          <w:rStyle w:val="Strong"/>
+          <w:rStyle w:val="Manh"/>
           <w:b w:val="0"/>
         </w:rPr>
         <w:t>phản</w:t>
       </w:r>
       <w:r>
         <w:rPr>
-          <w:rStyle w:val="Strong"/>
+          <w:rStyle w:val="Manh"/>
           <w:b w:val="0"/>
         </w:rPr>
         <w:t xml:space="preserve"> </w:t>
       </w:r>
       <w:r>
         <w:rPr>
-          <w:rStyle w:val="Strong"/>
+          <w:rStyle w:val="Manh"/>
           <w:b w:val="0"/>
         </w:rPr>
         <w:t>màu</w:t>
       </w:r>
       <w:r>
         <w:rPr>
-          <w:rStyle w:val="Strong"/>
+          <w:rStyle w:val="Manh"/>
           <w:b w:val="0"/>
         </w:rPr>
         <w:t xml:space="preserve"> </w:t>
       </w:r>
       <w:r>
         <w:rPr>
-          <w:rStyle w:val="Strong"/>
+          <w:rStyle w:val="Manh"/>
           <w:b w:val="0"/>
         </w:rPr>
         <w:t>sắc</w:t>
       </w:r>
       <w:r>
         <w:rPr>
-          <w:rStyle w:val="Strong"/>
+          <w:rStyle w:val="Manh"/>
           <w:b w:val="0"/>
         </w:rPr>
         <w:t xml:space="preserve"> </w:t>
       </w:r>
       <w:r>
         <w:rPr>
-          <w:rStyle w:val="Strong"/>
+          <w:rStyle w:val="Manh"/>
           <w:b w:val="0"/>
         </w:rPr>
         <w:t>cao</w:t>
@@ -53345,7 +53345,7 @@
     </w:p>
     <w:p>
       <w:pPr>
-        <w:pStyle w:val="ListParagraph"/>
+        <w:pStyle w:val="oancuaDanhsach"/>
         <w:numPr>
           <w:ilvl w:val="0"/>
           <w:numId w:val="6"/>
@@ -53832,7 +53832,7 @@
     </w:p>
     <w:p>
       <w:pPr>
-        <w:pStyle w:val="ListParagraph"/>
+        <w:pStyle w:val="oancuaDanhsach"/>
         <w:numPr>
           <w:ilvl w:val="0"/>
           <w:numId w:val="6"/>
@@ -54167,13 +54167,13 @@
     </w:p>
     <w:p>
       <w:pPr>
-        <w:pStyle w:val="Heading2"/>
+        <w:pStyle w:val="u2"/>
       </w:pPr>
-      <w:bookmarkStart w:id="29" w:name="_Toc192365277"/>
+      <w:bookmarkStart w:id="28" w:name="_Toc192365277"/>
       <w:r>
         <w:t>Reliability</w:t>
       </w:r>
-      <w:bookmarkEnd w:id="29"/>
+      <w:bookmarkEnd w:id="28"/>
     </w:p>
     <w:p>
       <w:pPr>
@@ -54623,13 +54623,13 @@
     </w:p>
     <w:p>
       <w:pPr>
-        <w:pStyle w:val="Heading2"/>
+        <w:pStyle w:val="u2"/>
       </w:pPr>
-      <w:bookmarkStart w:id="30" w:name="_Toc192365278"/>
+      <w:bookmarkStart w:id="29" w:name="_Toc192365278"/>
       <w:r>
         <w:t>Performance</w:t>
       </w:r>
-      <w:bookmarkEnd w:id="30"/>
+      <w:bookmarkEnd w:id="29"/>
     </w:p>
     <w:p>
       <w:pPr>
@@ -54765,13 +54765,13 @@
     </w:p>
     <w:p>
       <w:pPr>
-        <w:pStyle w:val="Heading2"/>
+        <w:pStyle w:val="u2"/>
       </w:pPr>
-      <w:bookmarkStart w:id="31" w:name="_Toc192365279"/>
+      <w:bookmarkStart w:id="30" w:name="_Toc192365279"/>
       <w:r>
         <w:t>Supportability</w:t>
       </w:r>
-      <w:bookmarkEnd w:id="31"/>
+      <w:bookmarkEnd w:id="30"/>
     </w:p>
     <w:p>
       <w:pPr>
@@ -54883,9 +54883,9 @@
     </w:p>
     <w:p>
       <w:pPr>
-        <w:pStyle w:val="Heading2"/>
+        <w:pStyle w:val="u2"/>
       </w:pPr>
-      <w:bookmarkStart w:id="32" w:name="_Toc192365280"/>
+      <w:bookmarkStart w:id="31" w:name="_Toc192365280"/>
       <w:r>
         <w:t>Other</w:t>
       </w:r>
@@ -54895,7 +54895,7 @@
       <w:r>
         <w:t>requirements</w:t>
       </w:r>
-      <w:bookmarkEnd w:id="32"/>
+      <w:bookmarkEnd w:id="31"/>
     </w:p>
     <w:p>
       <w:pPr>
@@ -54977,7 +54977,7 @@
 </file>
 
 <file path=word/endnotes.xml><?xml version="1.0" encoding="utf-8"?>
-<w:endnotes xmlns:wpc="http://schemas.microsoft.com/office/word/2010/wordprocessingCanvas" xmlns:cx="http://schemas.microsoft.com/office/drawing/2014/chartex" xmlns:cx1="http://schemas.microsoft.com/office/drawing/2015/9/8/chartex" xmlns:cx2="http://schemas.microsoft.com/office/drawing/2015/10/21/chartex" xmlns:cx3="http://schemas.microsoft.com/office/drawing/2016/5/9/chartex" xmlns:cx4="http://schemas.microsoft.com/office/drawing/2016/5/10/chartex" xmlns:cx5="http://schemas.microsoft.com/office/drawing/2016/5/11/chartex" xmlns:cx6="http://schemas.microsoft.com/office/drawing/2016/5/12/chartex" xmlns:cx7="http://schemas.microsoft.com/office/drawing/2016/5/13/chartex" xmlns:cx8="http://schemas.microsoft.com/office/drawing/2016/5/14/chartex" xmlns:mc="http://schemas.openxmlformats.org/markup-compatibility/2006" xmlns:aink="http://schemas.microsoft.com/office/drawing/2016/ink" xmlns:am3d="http://schemas.microsoft.com/office/drawing/2017/model3d" xmlns:o="urn:schemas-microsoft-com:office:office" xmlns:r="http://schemas.openxmlformats.org/officeDocument/2006/relationships" xmlns:m="http://schemas.openxmlformats.org/officeDocument/2006/math" xmlns:v="urn:schemas-microsoft-com:vml" xmlns:wp14="http://schemas.microsoft.com/office/word/2010/wordprocessingDrawing" xmlns:wp="http://schemas.openxmlformats.org/drawingml/2006/wordprocessingDrawing" xmlns:w10="urn:schemas-microsoft-com:office:word" xmlns:w="http://schemas.openxmlformats.org/wordprocessingml/2006/main" xmlns:w14="http://schemas.microsoft.com/office/word/2010/wordml" xmlns:w15="http://schemas.microsoft.com/office/word/2012/wordml" xmlns:w16cid="http://schemas.microsoft.com/office/word/2016/wordml/cid" xmlns:w16se="http://schemas.microsoft.com/office/word/2015/wordml/symex" xmlns:wpg="http://schemas.microsoft.com/office/word/2010/wordprocessingGroup" xmlns:wpi="http://schemas.microsoft.com/office/word/2010/wordprocessingInk" xmlns:wne="http://schemas.microsoft.com/office/word/2006/wordml" xmlns:wps="http://schemas.microsoft.com/office/word/2010/wordprocessingShape" mc:Ignorable="w14 w15 w16se w16cid wp14">
+<w:endnotes xmlns:wpc="http://schemas.microsoft.com/office/word/2010/wordprocessingCanvas" xmlns:cx="http://schemas.microsoft.com/office/drawing/2014/chartex" xmlns:cx1="http://schemas.microsoft.com/office/drawing/2015/9/8/chartex" xmlns:cx2="http://schemas.microsoft.com/office/drawing/2015/10/21/chartex" xmlns:cx3="http://schemas.microsoft.com/office/drawing/2016/5/9/chartex" xmlns:cx4="http://schemas.microsoft.com/office/drawing/2016/5/10/chartex" xmlns:cx5="http://schemas.microsoft.com/office/drawing/2016/5/11/chartex" xmlns:cx6="http://schemas.microsoft.com/office/drawing/2016/5/12/chartex" xmlns:cx7="http://schemas.microsoft.com/office/drawing/2016/5/13/chartex" xmlns:cx8="http://schemas.microsoft.com/office/drawing/2016/5/14/chartex" xmlns:mc="http://schemas.openxmlformats.org/markup-compatibility/2006" xmlns:aink="http://schemas.microsoft.com/office/drawing/2016/ink" xmlns:am3d="http://schemas.microsoft.com/office/drawing/2017/model3d" xmlns:o="urn:schemas-microsoft-com:office:office" xmlns:oel="http://schemas.microsoft.com/office/2019/extlst" xmlns:r="http://schemas.openxmlformats.org/officeDocument/2006/relationships" xmlns:m="http://schemas.openxmlformats.org/officeDocument/2006/math" xmlns:v="urn:schemas-microsoft-com:vml" xmlns:wp14="http://schemas.microsoft.com/office/word/2010/wordprocessingDrawing" xmlns:wp="http://schemas.openxmlformats.org/drawingml/2006/wordprocessingDrawing" xmlns:w10="urn:schemas-microsoft-com:office:word" xmlns:w="http://schemas.openxmlformats.org/wordprocessingml/2006/main" xmlns:w14="http://schemas.microsoft.com/office/word/2010/wordml" xmlns:w15="http://schemas.microsoft.com/office/word/2012/wordml" xmlns:w16cex="http://schemas.microsoft.com/office/word/2018/wordml/cex" xmlns:w16cid="http://schemas.microsoft.com/office/word/2016/wordml/cid" xmlns:w16="http://schemas.microsoft.com/office/word/2018/wordml" xmlns:w16du="http://schemas.microsoft.com/office/word/2023/wordml/word16du" xmlns:w16sdtdh="http://schemas.microsoft.com/office/word/2020/wordml/sdtdatahash" xmlns:w16sdtfl="http://schemas.microsoft.com/office/word/2024/wordml/sdtformatlock" xmlns:w16se="http://schemas.microsoft.com/office/word/2015/wordml/symex" xmlns:wpg="http://schemas.microsoft.com/office/word/2010/wordprocessingGroup" xmlns:wpi="http://schemas.microsoft.com/office/word/2010/wordprocessingInk" xmlns:wne="http://schemas.microsoft.com/office/word/2006/wordml" xmlns:wps="http://schemas.microsoft.com/office/word/2010/wordprocessingShape" mc:Ignorable="w14 w15 w16se w16cid w16 w16cex w16sdtdh w16sdtfl w16du wp14">
   <w:endnote w:type="separator" w:id="-1">
     <w:p>
       <w:r>
@@ -54996,40 +54996,40 @@
 </file>
 
 <file path=word/footer1.xml><?xml version="1.0" encoding="utf-8"?>
-<w:ftr xmlns:wpc="http://schemas.microsoft.com/office/word/2010/wordprocessingCanvas" xmlns:cx="http://schemas.microsoft.com/office/drawing/2014/chartex" xmlns:cx1="http://schemas.microsoft.com/office/drawing/2015/9/8/chartex" xmlns:cx2="http://schemas.microsoft.com/office/drawing/2015/10/21/chartex" xmlns:cx3="http://schemas.microsoft.com/office/drawing/2016/5/9/chartex" xmlns:cx4="http://schemas.microsoft.com/office/drawing/2016/5/10/chartex" xmlns:cx5="http://schemas.microsoft.com/office/drawing/2016/5/11/chartex" xmlns:cx6="http://schemas.microsoft.com/office/drawing/2016/5/12/chartex" xmlns:cx7="http://schemas.microsoft.com/office/drawing/2016/5/13/chartex" xmlns:cx8="http://schemas.microsoft.com/office/drawing/2016/5/14/chartex" xmlns:mc="http://schemas.openxmlformats.org/markup-compatibility/2006" xmlns:aink="http://schemas.microsoft.com/office/drawing/2016/ink" xmlns:am3d="http://schemas.microsoft.com/office/drawing/2017/model3d" xmlns:o="urn:schemas-microsoft-com:office:office" xmlns:r="http://schemas.openxmlformats.org/officeDocument/2006/relationships" xmlns:m="http://schemas.openxmlformats.org/officeDocument/2006/math" xmlns:v="urn:schemas-microsoft-com:vml" xmlns:wp14="http://schemas.microsoft.com/office/word/2010/wordprocessingDrawing" xmlns:wp="http://schemas.openxmlformats.org/drawingml/2006/wordprocessingDrawing" xmlns:w10="urn:schemas-microsoft-com:office:word" xmlns:w="http://schemas.openxmlformats.org/wordprocessingml/2006/main" xmlns:w14="http://schemas.microsoft.com/office/word/2010/wordml" xmlns:w15="http://schemas.microsoft.com/office/word/2012/wordml" xmlns:w16cid="http://schemas.microsoft.com/office/word/2016/wordml/cid" xmlns:w16se="http://schemas.microsoft.com/office/word/2015/wordml/symex" xmlns:wpg="http://schemas.microsoft.com/office/word/2010/wordprocessingGroup" xmlns:wpi="http://schemas.microsoft.com/office/word/2010/wordprocessingInk" xmlns:wne="http://schemas.microsoft.com/office/word/2006/wordml" xmlns:wps="http://schemas.microsoft.com/office/word/2010/wordprocessingShape" mc:Ignorable="w14 w15 w16se w16cid wp14">
+<w:ftr xmlns:wpc="http://schemas.microsoft.com/office/word/2010/wordprocessingCanvas" xmlns:cx="http://schemas.microsoft.com/office/drawing/2014/chartex" xmlns:cx1="http://schemas.microsoft.com/office/drawing/2015/9/8/chartex" xmlns:cx2="http://schemas.microsoft.com/office/drawing/2015/10/21/chartex" xmlns:cx3="http://schemas.microsoft.com/office/drawing/2016/5/9/chartex" xmlns:cx4="http://schemas.microsoft.com/office/drawing/2016/5/10/chartex" xmlns:cx5="http://schemas.microsoft.com/office/drawing/2016/5/11/chartex" xmlns:cx6="http://schemas.microsoft.com/office/drawing/2016/5/12/chartex" xmlns:cx7="http://schemas.microsoft.com/office/drawing/2016/5/13/chartex" xmlns:cx8="http://schemas.microsoft.com/office/drawing/2016/5/14/chartex" xmlns:mc="http://schemas.openxmlformats.org/markup-compatibility/2006" xmlns:aink="http://schemas.microsoft.com/office/drawing/2016/ink" xmlns:am3d="http://schemas.microsoft.com/office/drawing/2017/model3d" xmlns:o="urn:schemas-microsoft-com:office:office" xmlns:oel="http://schemas.microsoft.com/office/2019/extlst" xmlns:r="http://schemas.openxmlformats.org/officeDocument/2006/relationships" xmlns:m="http://schemas.openxmlformats.org/officeDocument/2006/math" xmlns:v="urn:schemas-microsoft-com:vml" xmlns:wp14="http://schemas.microsoft.com/office/word/2010/wordprocessingDrawing" xmlns:wp="http://schemas.openxmlformats.org/drawingml/2006/wordprocessingDrawing" xmlns:w10="urn:schemas-microsoft-com:office:word" xmlns:w="http://schemas.openxmlformats.org/wordprocessingml/2006/main" xmlns:w14="http://schemas.microsoft.com/office/word/2010/wordml" xmlns:w15="http://schemas.microsoft.com/office/word/2012/wordml" xmlns:w16cex="http://schemas.microsoft.com/office/word/2018/wordml/cex" xmlns:w16cid="http://schemas.microsoft.com/office/word/2016/wordml/cid" xmlns:w16="http://schemas.microsoft.com/office/word/2018/wordml" xmlns:w16du="http://schemas.microsoft.com/office/word/2023/wordml/word16du" xmlns:w16sdtdh="http://schemas.microsoft.com/office/word/2020/wordml/sdtdatahash" xmlns:w16sdtfl="http://schemas.microsoft.com/office/word/2024/wordml/sdtformatlock" xmlns:w16se="http://schemas.microsoft.com/office/word/2015/wordml/symex" xmlns:wpg="http://schemas.microsoft.com/office/word/2010/wordprocessingGroup" xmlns:wpi="http://schemas.microsoft.com/office/word/2010/wordprocessingInk" xmlns:wne="http://schemas.microsoft.com/office/word/2006/wordml" xmlns:wps="http://schemas.microsoft.com/office/word/2010/wordprocessingShape" mc:Ignorable="w14 w15 w16se w16cid w16 w16cex w16sdtdh w16sdtfl w16du wp14">
   <w:p>
     <w:pPr>
-      <w:pStyle w:val="Footer"/>
+      <w:pStyle w:val="Chntrang"/>
       <w:jc w:val="center"/>
     </w:pPr>
     <w:r>
       <w:rPr>
-        <w:rStyle w:val="PageNumber"/>
+        <w:rStyle w:val="Strang"/>
       </w:rPr>
       <w:fldChar w:fldCharType="begin"/>
     </w:r>
     <w:r>
       <w:rPr>
-        <w:rStyle w:val="PageNumber"/>
+        <w:rStyle w:val="Strang"/>
       </w:rPr>
       <w:instrText xml:space="preserve"> PAGE </w:instrText>
     </w:r>
     <w:r>
       <w:rPr>
-        <w:rStyle w:val="PageNumber"/>
+        <w:rStyle w:val="Strang"/>
       </w:rPr>
       <w:fldChar w:fldCharType="separate"/>
     </w:r>
     <w:r>
       <w:rPr>
-        <w:rStyle w:val="PageNumber"/>
+        <w:rStyle w:val="Strang"/>
         <w:noProof/>
       </w:rPr>
       <w:t>i</w:t>
     </w:r>
     <w:r>
       <w:rPr>
-        <w:rStyle w:val="PageNumber"/>
+        <w:rStyle w:val="Strang"/>
       </w:rPr>
       <w:fldChar w:fldCharType="end"/>
     </w:r>
@@ -55038,40 +55038,40 @@
 </file>
 
 <file path=word/footer2.xml><?xml version="1.0" encoding="utf-8"?>
-<w:ftr xmlns:wpc="http://schemas.microsoft.com/office/word/2010/wordprocessingCanvas" xmlns:cx="http://schemas.microsoft.com/office/drawing/2014/chartex" xmlns:cx1="http://schemas.microsoft.com/office/drawing/2015/9/8/chartex" xmlns:cx2="http://schemas.microsoft.com/office/drawing/2015/10/21/chartex" xmlns:cx3="http://schemas.microsoft.com/office/drawing/2016/5/9/chartex" xmlns:cx4="http://schemas.microsoft.com/office/drawing/2016/5/10/chartex" xmlns:cx5="http://schemas.microsoft.com/office/drawing/2016/5/11/chartex" xmlns:cx6="http://schemas.microsoft.com/office/drawing/2016/5/12/chartex" xmlns:cx7="http://schemas.microsoft.com/office/drawing/2016/5/13/chartex" xmlns:cx8="http://schemas.microsoft.com/office/drawing/2016/5/14/chartex" xmlns:mc="http://schemas.openxmlformats.org/markup-compatibility/2006" xmlns:aink="http://schemas.microsoft.com/office/drawing/2016/ink" xmlns:am3d="http://schemas.microsoft.com/office/drawing/2017/model3d" xmlns:o="urn:schemas-microsoft-com:office:office" xmlns:r="http://schemas.openxmlformats.org/officeDocument/2006/relationships" xmlns:m="http://schemas.openxmlformats.org/officeDocument/2006/math" xmlns:v="urn:schemas-microsoft-com:vml" xmlns:wp14="http://schemas.microsoft.com/office/word/2010/wordprocessingDrawing" xmlns:wp="http://schemas.openxmlformats.org/drawingml/2006/wordprocessingDrawing" xmlns:w10="urn:schemas-microsoft-com:office:word" xmlns:w="http://schemas.openxmlformats.org/wordprocessingml/2006/main" xmlns:w14="http://schemas.microsoft.com/office/word/2010/wordml" xmlns:w15="http://schemas.microsoft.com/office/word/2012/wordml" xmlns:w16cid="http://schemas.microsoft.com/office/word/2016/wordml/cid" xmlns:w16se="http://schemas.microsoft.com/office/word/2015/wordml/symex" xmlns:wpg="http://schemas.microsoft.com/office/word/2010/wordprocessingGroup" xmlns:wpi="http://schemas.microsoft.com/office/word/2010/wordprocessingInk" xmlns:wne="http://schemas.microsoft.com/office/word/2006/wordml" xmlns:wps="http://schemas.microsoft.com/office/word/2010/wordprocessingShape" mc:Ignorable="w14 w15 w16se w16cid wp14">
+<w:ftr xmlns:wpc="http://schemas.microsoft.com/office/word/2010/wordprocessingCanvas" xmlns:cx="http://schemas.microsoft.com/office/drawing/2014/chartex" xmlns:cx1="http://schemas.microsoft.com/office/drawing/2015/9/8/chartex" xmlns:cx2="http://schemas.microsoft.com/office/drawing/2015/10/21/chartex" xmlns:cx3="http://schemas.microsoft.com/office/drawing/2016/5/9/chartex" xmlns:cx4="http://schemas.microsoft.com/office/drawing/2016/5/10/chartex" xmlns:cx5="http://schemas.microsoft.com/office/drawing/2016/5/11/chartex" xmlns:cx6="http://schemas.microsoft.com/office/drawing/2016/5/12/chartex" xmlns:cx7="http://schemas.microsoft.com/office/drawing/2016/5/13/chartex" xmlns:cx8="http://schemas.microsoft.com/office/drawing/2016/5/14/chartex" xmlns:mc="http://schemas.openxmlformats.org/markup-compatibility/2006" xmlns:aink="http://schemas.microsoft.com/office/drawing/2016/ink" xmlns:am3d="http://schemas.microsoft.com/office/drawing/2017/model3d" xmlns:o="urn:schemas-microsoft-com:office:office" xmlns:oel="http://schemas.microsoft.com/office/2019/extlst" xmlns:r="http://schemas.openxmlformats.org/officeDocument/2006/relationships" xmlns:m="http://schemas.openxmlformats.org/officeDocument/2006/math" xmlns:v="urn:schemas-microsoft-com:vml" xmlns:wp14="http://schemas.microsoft.com/office/word/2010/wordprocessingDrawing" xmlns:wp="http://schemas.openxmlformats.org/drawingml/2006/wordprocessingDrawing" xmlns:w10="urn:schemas-microsoft-com:office:word" xmlns:w="http://schemas.openxmlformats.org/wordprocessingml/2006/main" xmlns:w14="http://schemas.microsoft.com/office/word/2010/wordml" xmlns:w15="http://schemas.microsoft.com/office/word/2012/wordml" xmlns:w16cex="http://schemas.microsoft.com/office/word/2018/wordml/cex" xmlns:w16cid="http://schemas.microsoft.com/office/word/2016/wordml/cid" xmlns:w16="http://schemas.microsoft.com/office/word/2018/wordml" xmlns:w16du="http://schemas.microsoft.com/office/word/2023/wordml/word16du" xmlns:w16sdtdh="http://schemas.microsoft.com/office/word/2020/wordml/sdtdatahash" xmlns:w16sdtfl="http://schemas.microsoft.com/office/word/2024/wordml/sdtformatlock" xmlns:w16se="http://schemas.microsoft.com/office/word/2015/wordml/symex" xmlns:wpg="http://schemas.microsoft.com/office/word/2010/wordprocessingGroup" xmlns:wpi="http://schemas.microsoft.com/office/word/2010/wordprocessingInk" xmlns:wne="http://schemas.microsoft.com/office/word/2006/wordml" xmlns:wps="http://schemas.microsoft.com/office/word/2010/wordprocessingShape" mc:Ignorable="w14 w15 w16se w16cid w16 w16cex w16sdtdh w16sdtfl w16du wp14">
   <w:p>
     <w:pPr>
-      <w:pStyle w:val="Footer"/>
+      <w:pStyle w:val="Chntrang"/>
       <w:jc w:val="center"/>
     </w:pPr>
     <w:r>
       <w:rPr>
-        <w:rStyle w:val="PageNumber"/>
+        <w:rStyle w:val="Strang"/>
       </w:rPr>
       <w:fldChar w:fldCharType="begin"/>
     </w:r>
     <w:r>
       <w:rPr>
-        <w:rStyle w:val="PageNumber"/>
+        <w:rStyle w:val="Strang"/>
       </w:rPr>
       <w:instrText xml:space="preserve"> PAGE </w:instrText>
     </w:r>
     <w:r>
       <w:rPr>
-        <w:rStyle w:val="PageNumber"/>
+        <w:rStyle w:val="Strang"/>
       </w:rPr>
       <w:fldChar w:fldCharType="separate"/>
     </w:r>
     <w:r>
       <w:rPr>
-        <w:rStyle w:val="PageNumber"/>
+        <w:rStyle w:val="Strang"/>
         <w:noProof/>
       </w:rPr>
       <w:t>6</w:t>
     </w:r>
     <w:r>
       <w:rPr>
-        <w:rStyle w:val="PageNumber"/>
+        <w:rStyle w:val="Strang"/>
       </w:rPr>
       <w:fldChar w:fldCharType="end"/>
     </w:r>
@@ -55080,7 +55080,7 @@
 </file>
 
 <file path=word/footnotes.xml><?xml version="1.0" encoding="utf-8"?>
-<w:footnotes xmlns:wpc="http://schemas.microsoft.com/office/word/2010/wordprocessingCanvas" xmlns:cx="http://schemas.microsoft.com/office/drawing/2014/chartex" xmlns:cx1="http://schemas.microsoft.com/office/drawing/2015/9/8/chartex" xmlns:cx2="http://schemas.microsoft.com/office/drawing/2015/10/21/chartex" xmlns:cx3="http://schemas.microsoft.com/office/drawing/2016/5/9/chartex" xmlns:cx4="http://schemas.microsoft.com/office/drawing/2016/5/10/chartex" xmlns:cx5="http://schemas.microsoft.com/office/drawing/2016/5/11/chartex" xmlns:cx6="http://schemas.microsoft.com/office/drawing/2016/5/12/chartex" xmlns:cx7="http://schemas.microsoft.com/office/drawing/2016/5/13/chartex" xmlns:cx8="http://schemas.microsoft.com/office/drawing/2016/5/14/chartex" xmlns:mc="http://schemas.openxmlformats.org/markup-compatibility/2006" xmlns:aink="http://schemas.microsoft.com/office/drawing/2016/ink" xmlns:am3d="http://schemas.microsoft.com/office/drawing/2017/model3d" xmlns:o="urn:schemas-microsoft-com:office:office" xmlns:r="http://schemas.openxmlformats.org/officeDocument/2006/relationships" xmlns:m="http://schemas.openxmlformats.org/officeDocument/2006/math" xmlns:v="urn:schemas-microsoft-com:vml" xmlns:wp14="http://schemas.microsoft.com/office/word/2010/wordprocessingDrawing" xmlns:wp="http://schemas.openxmlformats.org/drawingml/2006/wordprocessingDrawing" xmlns:w10="urn:schemas-microsoft-com:office:word" xmlns:w="http://schemas.openxmlformats.org/wordprocessingml/2006/main" xmlns:w14="http://schemas.microsoft.com/office/word/2010/wordml" xmlns:w15="http://schemas.microsoft.com/office/word/2012/wordml" xmlns:w16cid="http://schemas.microsoft.com/office/word/2016/wordml/cid" xmlns:w16se="http://schemas.microsoft.com/office/word/2015/wordml/symex" xmlns:wpg="http://schemas.microsoft.com/office/word/2010/wordprocessingGroup" xmlns:wpi="http://schemas.microsoft.com/office/word/2010/wordprocessingInk" xmlns:wne="http://schemas.microsoft.com/office/word/2006/wordml" xmlns:wps="http://schemas.microsoft.com/office/word/2010/wordprocessingShape" mc:Ignorable="w14 w15 w16se w16cid wp14">
+<w:footnotes xmlns:wpc="http://schemas.microsoft.com/office/word/2010/wordprocessingCanvas" xmlns:cx="http://schemas.microsoft.com/office/drawing/2014/chartex" xmlns:cx1="http://schemas.microsoft.com/office/drawing/2015/9/8/chartex" xmlns:cx2="http://schemas.microsoft.com/office/drawing/2015/10/21/chartex" xmlns:cx3="http://schemas.microsoft.com/office/drawing/2016/5/9/chartex" xmlns:cx4="http://schemas.microsoft.com/office/drawing/2016/5/10/chartex" xmlns:cx5="http://schemas.microsoft.com/office/drawing/2016/5/11/chartex" xmlns:cx6="http://schemas.microsoft.com/office/drawing/2016/5/12/chartex" xmlns:cx7="http://schemas.microsoft.com/office/drawing/2016/5/13/chartex" xmlns:cx8="http://schemas.microsoft.com/office/drawing/2016/5/14/chartex" xmlns:mc="http://schemas.openxmlformats.org/markup-compatibility/2006" xmlns:aink="http://schemas.microsoft.com/office/drawing/2016/ink" xmlns:am3d="http://schemas.microsoft.com/office/drawing/2017/model3d" xmlns:o="urn:schemas-microsoft-com:office:office" xmlns:oel="http://schemas.microsoft.com/office/2019/extlst" xmlns:r="http://schemas.openxmlformats.org/officeDocument/2006/relationships" xmlns:m="http://schemas.openxmlformats.org/officeDocument/2006/math" xmlns:v="urn:schemas-microsoft-com:vml" xmlns:wp14="http://schemas.microsoft.com/office/word/2010/wordprocessingDrawing" xmlns:wp="http://schemas.openxmlformats.org/drawingml/2006/wordprocessingDrawing" xmlns:w10="urn:schemas-microsoft-com:office:word" xmlns:w="http://schemas.openxmlformats.org/wordprocessingml/2006/main" xmlns:w14="http://schemas.microsoft.com/office/word/2010/wordml" xmlns:w15="http://schemas.microsoft.com/office/word/2012/wordml" xmlns:w16cex="http://schemas.microsoft.com/office/word/2018/wordml/cex" xmlns:w16cid="http://schemas.microsoft.com/office/word/2016/wordml/cid" xmlns:w16="http://schemas.microsoft.com/office/word/2018/wordml" xmlns:w16du="http://schemas.microsoft.com/office/word/2023/wordml/word16du" xmlns:w16sdtdh="http://schemas.microsoft.com/office/word/2020/wordml/sdtdatahash" xmlns:w16sdtfl="http://schemas.microsoft.com/office/word/2024/wordml/sdtformatlock" xmlns:w16se="http://schemas.microsoft.com/office/word/2015/wordml/symex" xmlns:wpg="http://schemas.microsoft.com/office/word/2010/wordprocessingGroup" xmlns:wpi="http://schemas.microsoft.com/office/word/2010/wordprocessingInk" xmlns:wne="http://schemas.microsoft.com/office/word/2006/wordml" xmlns:wps="http://schemas.microsoft.com/office/word/2010/wordprocessingShape" mc:Ignorable="w14 w15 w16se w16cid w16 w16cex w16sdtdh w16sdtfl w16du wp14">
   <w:footnote w:type="separator" w:id="-1">
     <w:p>
       <w:r>
@@ -55099,17 +55099,17 @@
 </file>
 
 <file path=word/header1.xml><?xml version="1.0" encoding="utf-8"?>
-<w:hdr xmlns:wpc="http://schemas.microsoft.com/office/word/2010/wordprocessingCanvas" xmlns:cx="http://schemas.microsoft.com/office/drawing/2014/chartex" xmlns:cx1="http://schemas.microsoft.com/office/drawing/2015/9/8/chartex" xmlns:cx2="http://schemas.microsoft.com/office/drawing/2015/10/21/chartex" xmlns:cx3="http://schemas.microsoft.com/office/drawing/2016/5/9/chartex" xmlns:cx4="http://schemas.microsoft.com/office/drawing/2016/5/10/chartex" xmlns:cx5="http://schemas.microsoft.com/office/drawing/2016/5/11/chartex" xmlns:cx6="http://schemas.microsoft.com/office/drawing/2016/5/12/chartex" xmlns:cx7="http://schemas.microsoft.com/office/drawing/2016/5/13/chartex" xmlns:cx8="http://schemas.microsoft.com/office/drawing/2016/5/14/chartex" xmlns:mc="http://schemas.openxmlformats.org/markup-compatibility/2006" xmlns:aink="http://schemas.microsoft.com/office/drawing/2016/ink" xmlns:am3d="http://schemas.microsoft.com/office/drawing/2017/model3d" xmlns:o="urn:schemas-microsoft-com:office:office" xmlns:r="http://schemas.openxmlformats.org/officeDocument/2006/relationships" xmlns:m="http://schemas.openxmlformats.org/officeDocument/2006/math" xmlns:v="urn:schemas-microsoft-com:vml" xmlns:wp14="http://schemas.microsoft.com/office/word/2010/wordprocessingDrawing" xmlns:wp="http://schemas.openxmlformats.org/drawingml/2006/wordprocessingDrawing" xmlns:w10="urn:schemas-microsoft-com:office:word" xmlns:w="http://schemas.openxmlformats.org/wordprocessingml/2006/main" xmlns:w14="http://schemas.microsoft.com/office/word/2010/wordml" xmlns:w15="http://schemas.microsoft.com/office/word/2012/wordml" xmlns:w16cid="http://schemas.microsoft.com/office/word/2016/wordml/cid" xmlns:w16se="http://schemas.microsoft.com/office/word/2015/wordml/symex" xmlns:wpg="http://schemas.microsoft.com/office/word/2010/wordprocessingGroup" xmlns:wpi="http://schemas.microsoft.com/office/word/2010/wordprocessingInk" xmlns:wne="http://schemas.microsoft.com/office/word/2006/wordml" xmlns:wps="http://schemas.microsoft.com/office/word/2010/wordprocessingShape" mc:Ignorable="w14 w15 w16se w16cid wp14">
+<w:hdr xmlns:wpc="http://schemas.microsoft.com/office/word/2010/wordprocessingCanvas" xmlns:cx="http://schemas.microsoft.com/office/drawing/2014/chartex" xmlns:cx1="http://schemas.microsoft.com/office/drawing/2015/9/8/chartex" xmlns:cx2="http://schemas.microsoft.com/office/drawing/2015/10/21/chartex" xmlns:cx3="http://schemas.microsoft.com/office/drawing/2016/5/9/chartex" xmlns:cx4="http://schemas.microsoft.com/office/drawing/2016/5/10/chartex" xmlns:cx5="http://schemas.microsoft.com/office/drawing/2016/5/11/chartex" xmlns:cx6="http://schemas.microsoft.com/office/drawing/2016/5/12/chartex" xmlns:cx7="http://schemas.microsoft.com/office/drawing/2016/5/13/chartex" xmlns:cx8="http://schemas.microsoft.com/office/drawing/2016/5/14/chartex" xmlns:mc="http://schemas.openxmlformats.org/markup-compatibility/2006" xmlns:aink="http://schemas.microsoft.com/office/drawing/2016/ink" xmlns:am3d="http://schemas.microsoft.com/office/drawing/2017/model3d" xmlns:o="urn:schemas-microsoft-com:office:office" xmlns:oel="http://schemas.microsoft.com/office/2019/extlst" xmlns:r="http://schemas.openxmlformats.org/officeDocument/2006/relationships" xmlns:m="http://schemas.openxmlformats.org/officeDocument/2006/math" xmlns:v="urn:schemas-microsoft-com:vml" xmlns:wp14="http://schemas.microsoft.com/office/word/2010/wordprocessingDrawing" xmlns:wp="http://schemas.openxmlformats.org/drawingml/2006/wordprocessingDrawing" xmlns:w10="urn:schemas-microsoft-com:office:word" xmlns:w="http://schemas.openxmlformats.org/wordprocessingml/2006/main" xmlns:w14="http://schemas.microsoft.com/office/word/2010/wordml" xmlns:w15="http://schemas.microsoft.com/office/word/2012/wordml" xmlns:w16cex="http://schemas.microsoft.com/office/word/2018/wordml/cex" xmlns:w16cid="http://schemas.microsoft.com/office/word/2016/wordml/cid" xmlns:w16="http://schemas.microsoft.com/office/word/2018/wordml" xmlns:w16du="http://schemas.microsoft.com/office/word/2023/wordml/word16du" xmlns:w16sdtdh="http://schemas.microsoft.com/office/word/2020/wordml/sdtdatahash" xmlns:w16sdtfl="http://schemas.microsoft.com/office/word/2024/wordml/sdtformatlock" xmlns:w16se="http://schemas.microsoft.com/office/word/2015/wordml/symex" xmlns:wpg="http://schemas.microsoft.com/office/word/2010/wordprocessingGroup" xmlns:wpi="http://schemas.microsoft.com/office/word/2010/wordprocessingInk" xmlns:wne="http://schemas.microsoft.com/office/word/2006/wordml" xmlns:wps="http://schemas.microsoft.com/office/word/2010/wordprocessingShape" mc:Ignorable="w14 w15 w16se w16cid w16 w16cex w16sdtdh w16sdtfl w16du wp14">
   <w:p>
     <w:pPr>
-      <w:pStyle w:val="Header"/>
+      <w:pStyle w:val="utrang"/>
     </w:pPr>
   </w:p>
 </w:hdr>
 </file>
 
 <file path=word/numbering.xml><?xml version="1.0" encoding="utf-8"?>
-<w:numbering xmlns:wpc="http://schemas.microsoft.com/office/word/2010/wordprocessingCanvas" xmlns:cx="http://schemas.microsoft.com/office/drawing/2014/chartex" xmlns:cx1="http://schemas.microsoft.com/office/drawing/2015/9/8/chartex" xmlns:cx2="http://schemas.microsoft.com/office/drawing/2015/10/21/chartex" xmlns:cx3="http://schemas.microsoft.com/office/drawing/2016/5/9/chartex" xmlns:cx4="http://schemas.microsoft.com/office/drawing/2016/5/10/chartex" xmlns:cx5="http://schemas.microsoft.com/office/drawing/2016/5/11/chartex" xmlns:cx6="http://schemas.microsoft.com/office/drawing/2016/5/12/chartex" xmlns:cx7="http://schemas.microsoft.com/office/drawing/2016/5/13/chartex" xmlns:cx8="http://schemas.microsoft.com/office/drawing/2016/5/14/chartex" xmlns:mc="http://schemas.openxmlformats.org/markup-compatibility/2006" xmlns:aink="http://schemas.microsoft.com/office/drawing/2016/ink" xmlns:am3d="http://schemas.microsoft.com/office/drawing/2017/model3d" xmlns:o="urn:schemas-microsoft-com:office:office" xmlns:r="http://schemas.openxmlformats.org/officeDocument/2006/relationships" xmlns:m="http://schemas.openxmlformats.org/officeDocument/2006/math" xmlns:v="urn:schemas-microsoft-com:vml" xmlns:wp14="http://schemas.microsoft.com/office/word/2010/wordprocessingDrawing" xmlns:wp="http://schemas.openxmlformats.org/drawingml/2006/wordprocessingDrawing" xmlns:w10="urn:schemas-microsoft-com:office:word" xmlns:w="http://schemas.openxmlformats.org/wordprocessingml/2006/main" xmlns:w14="http://schemas.microsoft.com/office/word/2010/wordml" xmlns:w15="http://schemas.microsoft.com/office/word/2012/wordml" xmlns:w16cid="http://schemas.microsoft.com/office/word/2016/wordml/cid" xmlns:w16se="http://schemas.microsoft.com/office/word/2015/wordml/symex" xmlns:wpg="http://schemas.microsoft.com/office/word/2010/wordprocessingGroup" xmlns:wpi="http://schemas.microsoft.com/office/word/2010/wordprocessingInk" xmlns:wne="http://schemas.microsoft.com/office/word/2006/wordml" xmlns:wps="http://schemas.microsoft.com/office/word/2010/wordprocessingShape" mc:Ignorable="w14 w15 w16se w16cid wp14">
+<w:numbering xmlns:wpc="http://schemas.microsoft.com/office/word/2010/wordprocessingCanvas" xmlns:cx="http://schemas.microsoft.com/office/drawing/2014/chartex" xmlns:cx1="http://schemas.microsoft.com/office/drawing/2015/9/8/chartex" xmlns:cx2="http://schemas.microsoft.com/office/drawing/2015/10/21/chartex" xmlns:cx3="http://schemas.microsoft.com/office/drawing/2016/5/9/chartex" xmlns:cx4="http://schemas.microsoft.com/office/drawing/2016/5/10/chartex" xmlns:cx5="http://schemas.microsoft.com/office/drawing/2016/5/11/chartex" xmlns:cx6="http://schemas.microsoft.com/office/drawing/2016/5/12/chartex" xmlns:cx7="http://schemas.microsoft.com/office/drawing/2016/5/13/chartex" xmlns:cx8="http://schemas.microsoft.com/office/drawing/2016/5/14/chartex" xmlns:mc="http://schemas.openxmlformats.org/markup-compatibility/2006" xmlns:aink="http://schemas.microsoft.com/office/drawing/2016/ink" xmlns:am3d="http://schemas.microsoft.com/office/drawing/2017/model3d" xmlns:o="urn:schemas-microsoft-com:office:office" xmlns:oel="http://schemas.microsoft.com/office/2019/extlst" xmlns:r="http://schemas.openxmlformats.org/officeDocument/2006/relationships" xmlns:m="http://schemas.openxmlformats.org/officeDocument/2006/math" xmlns:v="urn:schemas-microsoft-com:vml" xmlns:wp14="http://schemas.microsoft.com/office/word/2010/wordprocessingDrawing" xmlns:wp="http://schemas.openxmlformats.org/drawingml/2006/wordprocessingDrawing" xmlns:w10="urn:schemas-microsoft-com:office:word" xmlns:w="http://schemas.openxmlformats.org/wordprocessingml/2006/main" xmlns:w14="http://schemas.microsoft.com/office/word/2010/wordml" xmlns:w15="http://schemas.microsoft.com/office/word/2012/wordml" xmlns:w16cex="http://schemas.microsoft.com/office/word/2018/wordml/cex" xmlns:w16cid="http://schemas.microsoft.com/office/word/2016/wordml/cid" xmlns:w16="http://schemas.microsoft.com/office/word/2018/wordml" xmlns:w16du="http://schemas.microsoft.com/office/word/2023/wordml/word16du" xmlns:w16sdtdh="http://schemas.microsoft.com/office/word/2020/wordml/sdtdatahash" xmlns:w16sdtfl="http://schemas.microsoft.com/office/word/2024/wordml/sdtformatlock" xmlns:w16se="http://schemas.microsoft.com/office/word/2015/wordml/symex" xmlns:wpg="http://schemas.microsoft.com/office/word/2010/wordprocessingGroup" xmlns:wpi="http://schemas.microsoft.com/office/word/2010/wordprocessingInk" xmlns:wne="http://schemas.microsoft.com/office/word/2006/wordml" xmlns:wps="http://schemas.microsoft.com/office/word/2010/wordprocessingShape" mc:Ignorable="w14 w15 w16se w16cid w16 w16cex w16sdtdh w16sdtfl w16du wp14">
   <w:abstractNum w:abstractNumId="0" w15:restartNumberingAfterBreak="0">
     <w:nsid w:val="0AEB0DFE"/>
     <w:multiLevelType w:val="multilevel"/>
@@ -56065,7 +56065,7 @@
     <w:lvl w:ilvl="0">
       <w:start w:val="1"/>
       <w:numFmt w:val="decimal"/>
-      <w:pStyle w:val="Heading1"/>
+      <w:pStyle w:val="u1"/>
       <w:lvlText w:val="%1"/>
       <w:lvlJc w:val="left"/>
       <w:pPr>
@@ -56075,7 +56075,7 @@
     <w:lvl w:ilvl="1">
       <w:start w:val="1"/>
       <w:numFmt w:val="decimal"/>
-      <w:pStyle w:val="Heading2"/>
+      <w:pStyle w:val="u2"/>
       <w:lvlText w:val="%1.%2"/>
       <w:lvlJc w:val="left"/>
       <w:pPr>
@@ -56085,7 +56085,7 @@
     <w:lvl w:ilvl="2">
       <w:start w:val="1"/>
       <w:numFmt w:val="decimal"/>
-      <w:pStyle w:val="Heading3"/>
+      <w:pStyle w:val="u3"/>
       <w:lvlText w:val="%1.%2.%3"/>
       <w:lvlJc w:val="left"/>
       <w:pPr>
@@ -56095,7 +56095,7 @@
     <w:lvl w:ilvl="3">
       <w:start w:val="1"/>
       <w:numFmt w:val="decimal"/>
-      <w:pStyle w:val="Heading4"/>
+      <w:pStyle w:val="u4"/>
       <w:lvlText w:val="%1.%2.%3.%4"/>
       <w:lvlJc w:val="left"/>
       <w:pPr>
@@ -56105,7 +56105,7 @@
     <w:lvl w:ilvl="4">
       <w:start w:val="1"/>
       <w:numFmt w:val="decimal"/>
-      <w:pStyle w:val="Heading5"/>
+      <w:pStyle w:val="u5"/>
       <w:lvlText w:val="%1.%2.%3.%4.%5"/>
       <w:lvlJc w:val="left"/>
       <w:pPr>
@@ -56115,7 +56115,7 @@
     <w:lvl w:ilvl="5">
       <w:start w:val="1"/>
       <w:numFmt w:val="decimal"/>
-      <w:pStyle w:val="Heading6"/>
+      <w:pStyle w:val="u6"/>
       <w:lvlText w:val="%1.%2.%3.%4.%5.%6"/>
       <w:lvlJc w:val="left"/>
       <w:pPr>
@@ -56125,7 +56125,7 @@
     <w:lvl w:ilvl="6">
       <w:start w:val="1"/>
       <w:numFmt w:val="decimal"/>
-      <w:pStyle w:val="Heading7"/>
+      <w:pStyle w:val="u7"/>
       <w:lvlText w:val="%1.%2.%3.%4.%5.%6.%7"/>
       <w:lvlJc w:val="left"/>
       <w:pPr>
@@ -56135,7 +56135,7 @@
     <w:lvl w:ilvl="7">
       <w:start w:val="1"/>
       <w:numFmt w:val="decimal"/>
-      <w:pStyle w:val="Heading8"/>
+      <w:pStyle w:val="u8"/>
       <w:lvlText w:val="%1.%2.%3.%4.%5.%6.%7.%8"/>
       <w:lvlJc w:val="left"/>
       <w:pPr>
@@ -56145,7 +56145,7 @@
     <w:lvl w:ilvl="8">
       <w:start w:val="1"/>
       <w:numFmt w:val="decimal"/>
-      <w:pStyle w:val="Heading9"/>
+      <w:pStyle w:val="u9"/>
       <w:lvlText w:val="%1.%2.%3.%4.%5.%6.%7.%8.%9"/>
       <w:lvlJc w:val="left"/>
       <w:pPr>
@@ -57243,55 +57243,55 @@
       </w:rPr>
     </w:lvl>
   </w:abstractNum>
-  <w:num w:numId="1">
+  <w:num w:numId="1" w16cid:durableId="1202327318">
     <w:abstractNumId w:val="8"/>
   </w:num>
-  <w:num w:numId="2">
+  <w:num w:numId="2" w16cid:durableId="1884829777">
     <w:abstractNumId w:val="14"/>
   </w:num>
-  <w:num w:numId="3">
+  <w:num w:numId="3" w16cid:durableId="708650284">
     <w:abstractNumId w:val="4"/>
   </w:num>
-  <w:num w:numId="4">
+  <w:num w:numId="4" w16cid:durableId="652025599">
     <w:abstractNumId w:val="0"/>
   </w:num>
-  <w:num w:numId="5">
+  <w:num w:numId="5" w16cid:durableId="1453283015">
     <w:abstractNumId w:val="6"/>
   </w:num>
-  <w:num w:numId="6">
+  <w:num w:numId="6" w16cid:durableId="2080907782">
     <w:abstractNumId w:val="11"/>
   </w:num>
-  <w:num w:numId="7">
+  <w:num w:numId="7" w16cid:durableId="597366802">
     <w:abstractNumId w:val="7"/>
   </w:num>
-  <w:num w:numId="8">
+  <w:num w:numId="8" w16cid:durableId="77023098">
     <w:abstractNumId w:val="2"/>
   </w:num>
-  <w:num w:numId="9">
+  <w:num w:numId="9" w16cid:durableId="1374228182">
     <w:abstractNumId w:val="3"/>
   </w:num>
-  <w:num w:numId="10">
+  <w:num w:numId="10" w16cid:durableId="126750070">
     <w:abstractNumId w:val="1"/>
   </w:num>
-  <w:num w:numId="11">
+  <w:num w:numId="11" w16cid:durableId="1301422630">
     <w:abstractNumId w:val="12"/>
   </w:num>
-  <w:num w:numId="12">
+  <w:num w:numId="12" w16cid:durableId="88503406">
     <w:abstractNumId w:val="15"/>
   </w:num>
-  <w:num w:numId="13">
+  <w:num w:numId="13" w16cid:durableId="34938467">
     <w:abstractNumId w:val="5"/>
   </w:num>
-  <w:num w:numId="14">
+  <w:num w:numId="14" w16cid:durableId="98376518">
     <w:abstractNumId w:val="10"/>
   </w:num>
-  <w:num w:numId="15">
+  <w:num w:numId="15" w16cid:durableId="1563444120">
     <w:abstractNumId w:val="16"/>
   </w:num>
-  <w:num w:numId="16">
+  <w:num w:numId="16" w16cid:durableId="76173876">
     <w:abstractNumId w:val="9"/>
   </w:num>
-  <w:num w:numId="17">
+  <w:num w:numId="17" w16cid:durableId="1524399512">
     <w:abstractNumId w:val="13"/>
   </w:num>
   <w:numIdMacAtCleanup w:val="17"/>
@@ -57299,7 +57299,7 @@
 </file>
 
 <file path=word/styles.xml><?xml version="1.0" encoding="utf-8"?>
-<w:styles xmlns:mc="http://schemas.openxmlformats.org/markup-compatibility/2006" xmlns:r="http://schemas.openxmlformats.org/officeDocument/2006/relationships" xmlns:w="http://schemas.openxmlformats.org/wordprocessingml/2006/main" xmlns:w14="http://schemas.microsoft.com/office/word/2010/wordml" xmlns:w15="http://schemas.microsoft.com/office/word/2012/wordml" xmlns:w16cid="http://schemas.microsoft.com/office/word/2016/wordml/cid" xmlns:w16se="http://schemas.microsoft.com/office/word/2015/wordml/symex" mc:Ignorable="w14 w15 w16se w16cid">
+<w:styles xmlns:mc="http://schemas.openxmlformats.org/markup-compatibility/2006" xmlns:r="http://schemas.openxmlformats.org/officeDocument/2006/relationships" xmlns:w="http://schemas.openxmlformats.org/wordprocessingml/2006/main" xmlns:w14="http://schemas.microsoft.com/office/word/2010/wordml" xmlns:w15="http://schemas.microsoft.com/office/word/2012/wordml" xmlns:w16cex="http://schemas.microsoft.com/office/word/2018/wordml/cex" xmlns:w16cid="http://schemas.microsoft.com/office/word/2016/wordml/cid" xmlns:w16="http://schemas.microsoft.com/office/word/2018/wordml" xmlns:w16du="http://schemas.microsoft.com/office/word/2023/wordml/word16du" xmlns:w16sdtdh="http://schemas.microsoft.com/office/word/2020/wordml/sdtdatahash" xmlns:w16sdtfl="http://schemas.microsoft.com/office/word/2024/wordml/sdtformatlock" xmlns:w16se="http://schemas.microsoft.com/office/word/2015/wordml/symex" mc:Ignorable="w14 w15 w16se w16cid w16 w16cex w16sdtdh w16sdtfl w16du">
   <w:docDefaults>
     <w:rPrDefault>
       <w:rPr>
@@ -57309,7 +57309,7 @@
     </w:rPrDefault>
     <w:pPrDefault/>
   </w:docDefaults>
-  <w:latentStyles w:defLockedState="0" w:defUIPriority="99" w:defSemiHidden="0" w:defUnhideWhenUsed="0" w:defQFormat="0" w:count="375">
+  <w:latentStyles w:defLockedState="0" w:defUIPriority="99" w:defSemiHidden="0" w:defUnhideWhenUsed="0" w:defQFormat="0" w:count="376">
     <w:lsdException w:name="Normal" w:uiPriority="0" w:qFormat="1"/>
     <w:lsdException w:name="heading 1" w:uiPriority="0" w:qFormat="1"/>
     <w:lsdException w:name="heading 2" w:uiPriority="0" w:qFormat="1"/>
@@ -57676,8 +57676,9 @@
     <w:lsdException w:name="Smart Hyperlink" w:semiHidden="1" w:unhideWhenUsed="1"/>
     <w:lsdException w:name="Hashtag" w:semiHidden="1" w:unhideWhenUsed="1"/>
     <w:lsdException w:name="Unresolved Mention" w:semiHidden="1" w:unhideWhenUsed="1"/>
+    <w:lsdException w:name="Smart Link" w:semiHidden="1" w:unhideWhenUsed="1"/>
   </w:latentStyles>
-  <w:style w:type="paragraph" w:default="1" w:styleId="Normal">
+  <w:style w:type="paragraph" w:default="1" w:styleId="Binhthng">
     <w:name w:val="Normal"/>
     <w:qFormat/>
     <w:rsid w:val="000D61A1"/>
@@ -57689,10 +57690,10 @@
       <w:sz w:val="24"/>
     </w:rPr>
   </w:style>
-  <w:style w:type="paragraph" w:styleId="Heading1">
+  <w:style w:type="paragraph" w:styleId="u1">
     <w:name w:val="heading 1"/>
-    <w:basedOn w:val="Normal"/>
-    <w:next w:val="Normal"/>
+    <w:basedOn w:val="Binhthng"/>
+    <w:next w:val="Binhthng"/>
     <w:qFormat/>
     <w:rsid w:val="004556A3"/>
     <w:pPr>
@@ -57709,10 +57710,10 @@
       <w:sz w:val="32"/>
     </w:rPr>
   </w:style>
-  <w:style w:type="paragraph" w:styleId="Heading2">
+  <w:style w:type="paragraph" w:styleId="u2">
     <w:name w:val="heading 2"/>
-    <w:basedOn w:val="Normal"/>
-    <w:next w:val="Normal"/>
+    <w:basedOn w:val="Binhthng"/>
+    <w:next w:val="Binhthng"/>
     <w:qFormat/>
     <w:rsid w:val="0022636A"/>
     <w:pPr>
@@ -57731,10 +57732,10 @@
       <w:sz w:val="26"/>
     </w:rPr>
   </w:style>
-  <w:style w:type="paragraph" w:styleId="Heading3">
+  <w:style w:type="paragraph" w:styleId="u3">
     <w:name w:val="heading 3"/>
-    <w:basedOn w:val="Normal"/>
-    <w:next w:val="Normal"/>
+    <w:basedOn w:val="Binhthng"/>
+    <w:next w:val="Binhthng"/>
     <w:qFormat/>
     <w:rsid w:val="0084566F"/>
     <w:pPr>
@@ -57749,10 +57750,10 @@
       <w:sz w:val="26"/>
     </w:rPr>
   </w:style>
-  <w:style w:type="paragraph" w:styleId="Heading4">
+  <w:style w:type="paragraph" w:styleId="u4">
     <w:name w:val="heading 4"/>
-    <w:basedOn w:val="Normal"/>
-    <w:next w:val="Normal"/>
+    <w:basedOn w:val="Binhthng"/>
+    <w:next w:val="Binhthng"/>
     <w:qFormat/>
     <w:pPr>
       <w:keepNext/>
@@ -57766,10 +57767,10 @@
       <w:b/>
     </w:rPr>
   </w:style>
-  <w:style w:type="paragraph" w:styleId="Heading5">
+  <w:style w:type="paragraph" w:styleId="u5">
     <w:name w:val="heading 5"/>
-    <w:basedOn w:val="Normal"/>
-    <w:next w:val="Normal"/>
+    <w:basedOn w:val="Binhthng"/>
+    <w:next w:val="Binhthng"/>
     <w:qFormat/>
     <w:pPr>
       <w:keepNext/>
@@ -57780,11 +57781,11 @@
       <w:outlineLvl w:val="4"/>
     </w:pPr>
   </w:style>
-  <w:style w:type="paragraph" w:styleId="Heading6">
+  <w:style w:type="paragraph" w:styleId="u6">
     <w:name w:val="heading 6"/>
-    <w:basedOn w:val="Normal"/>
-    <w:next w:val="Normal"/>
-    <w:link w:val="Heading6Char"/>
+    <w:basedOn w:val="Binhthng"/>
+    <w:next w:val="Binhthng"/>
+    <w:link w:val="u6Char"/>
     <w:uiPriority w:val="9"/>
     <w:unhideWhenUsed/>
     <w:qFormat/>
@@ -57805,11 +57806,11 @@
       <w:szCs w:val="22"/>
     </w:rPr>
   </w:style>
-  <w:style w:type="paragraph" w:styleId="Heading7">
+  <w:style w:type="paragraph" w:styleId="u7">
     <w:name w:val="heading 7"/>
-    <w:basedOn w:val="Normal"/>
-    <w:next w:val="Normal"/>
-    <w:link w:val="Heading7Char"/>
+    <w:basedOn w:val="Binhthng"/>
+    <w:next w:val="Binhthng"/>
+    <w:link w:val="u7Char"/>
     <w:uiPriority w:val="9"/>
     <w:unhideWhenUsed/>
     <w:qFormat/>
@@ -57827,11 +57828,11 @@
       <w:szCs w:val="24"/>
     </w:rPr>
   </w:style>
-  <w:style w:type="paragraph" w:styleId="Heading8">
+  <w:style w:type="paragraph" w:styleId="u8">
     <w:name w:val="heading 8"/>
-    <w:basedOn w:val="Normal"/>
-    <w:next w:val="Normal"/>
-    <w:link w:val="Heading8Char"/>
+    <w:basedOn w:val="Binhthng"/>
+    <w:next w:val="Binhthng"/>
+    <w:link w:val="u8Char"/>
     <w:uiPriority w:val="9"/>
     <w:unhideWhenUsed/>
     <w:qFormat/>
@@ -57851,11 +57852,11 @@
       <w:szCs w:val="24"/>
     </w:rPr>
   </w:style>
-  <w:style w:type="paragraph" w:styleId="Heading9">
+  <w:style w:type="paragraph" w:styleId="u9">
     <w:name w:val="heading 9"/>
-    <w:basedOn w:val="Normal"/>
-    <w:next w:val="Normal"/>
-    <w:link w:val="Heading9Char"/>
+    <w:basedOn w:val="Binhthng"/>
+    <w:next w:val="Binhthng"/>
+    <w:link w:val="u9Char"/>
     <w:uiPriority w:val="9"/>
     <w:unhideWhenUsed/>
     <w:qFormat/>
@@ -57874,13 +57875,13 @@
       <w:szCs w:val="22"/>
     </w:rPr>
   </w:style>
-  <w:style w:type="character" w:default="1" w:styleId="DefaultParagraphFont">
+  <w:style w:type="character" w:default="1" w:styleId="Phngmcinhcuaoanvn">
     <w:name w:val="Default Paragraph Font"/>
     <w:uiPriority w:val="1"/>
     <w:semiHidden/>
     <w:unhideWhenUsed/>
   </w:style>
-  <w:style w:type="table" w:default="1" w:styleId="TableNormal">
+  <w:style w:type="table" w:default="1" w:styleId="BangThngthng">
     <w:name w:val="Normal Table"/>
     <w:uiPriority w:val="99"/>
     <w:semiHidden/>
@@ -57895,36 +57896,36 @@
       </w:tblCellMar>
     </w:tblPr>
   </w:style>
-  <w:style w:type="numbering" w:default="1" w:styleId="NoList">
+  <w:style w:type="numbering" w:default="1" w:styleId="Khngco">
     <w:name w:val="No List"/>
     <w:uiPriority w:val="99"/>
     <w:semiHidden/>
     <w:unhideWhenUsed/>
   </w:style>
-  <w:style w:type="paragraph" w:styleId="BodyTextIndent2">
+  <w:style w:type="paragraph" w:styleId="ThnvnbanThutl2">
     <w:name w:val="Body Text Indent 2"/>
-    <w:basedOn w:val="Normal"/>
+    <w:basedOn w:val="Binhthng"/>
     <w:semiHidden/>
     <w:pPr>
       <w:ind w:firstLine="420"/>
     </w:pPr>
   </w:style>
-  <w:style w:type="paragraph" w:styleId="BodyText">
+  <w:style w:type="paragraph" w:styleId="ThnVnban">
     <w:name w:val="Body Text"/>
-    <w:basedOn w:val="Normal"/>
+    <w:basedOn w:val="Binhthng"/>
     <w:semiHidden/>
   </w:style>
-  <w:style w:type="paragraph" w:styleId="PlainText">
+  <w:style w:type="paragraph" w:styleId="VnbanThun">
     <w:name w:val="Plain Text"/>
-    <w:basedOn w:val="Normal"/>
+    <w:basedOn w:val="Binhthng"/>
     <w:semiHidden/>
     <w:rPr>
       <w:rFonts w:ascii="Courier New" w:hAnsi="Courier New"/>
     </w:rPr>
   </w:style>
-  <w:style w:type="paragraph" w:styleId="Header">
+  <w:style w:type="paragraph" w:styleId="utrang">
     <w:name w:val="header"/>
-    <w:basedOn w:val="Normal"/>
+    <w:basedOn w:val="Binhthng"/>
     <w:semiHidden/>
     <w:pPr>
       <w:tabs>
@@ -57933,9 +57934,9 @@
       </w:tabs>
     </w:pPr>
   </w:style>
-  <w:style w:type="paragraph" w:styleId="Footer">
+  <w:style w:type="paragraph" w:styleId="Chntrang">
     <w:name w:val="footer"/>
-    <w:basedOn w:val="Normal"/>
+    <w:basedOn w:val="Binhthng"/>
     <w:semiHidden/>
     <w:pPr>
       <w:tabs>
@@ -57944,15 +57945,15 @@
       </w:tabs>
     </w:pPr>
   </w:style>
-  <w:style w:type="character" w:styleId="PageNumber">
+  <w:style w:type="character" w:styleId="Strang">
     <w:name w:val="page number"/>
-    <w:basedOn w:val="DefaultParagraphFont"/>
+    <w:basedOn w:val="Phngmcinhcuaoanvn"/>
     <w:semiHidden/>
   </w:style>
-  <w:style w:type="paragraph" w:styleId="Caption">
+  <w:style w:type="paragraph" w:styleId="Chuthich">
     <w:name w:val="caption"/>
-    <w:basedOn w:val="Normal"/>
-    <w:next w:val="Normal"/>
+    <w:basedOn w:val="Binhthng"/>
+    <w:next w:val="Binhthng"/>
     <w:qFormat/>
     <w:pPr>
       <w:spacing w:after="120"/>
@@ -57961,199 +57962,199 @@
       <w:b/>
     </w:rPr>
   </w:style>
-  <w:style w:type="paragraph" w:styleId="TOC1">
+  <w:style w:type="paragraph" w:styleId="Mucluc1">
     <w:name w:val="toc 1"/>
-    <w:basedOn w:val="Normal"/>
-    <w:next w:val="Normal"/>
+    <w:basedOn w:val="Binhthng"/>
+    <w:next w:val="Binhthng"/>
     <w:autoRedefine/>
     <w:uiPriority w:val="39"/>
   </w:style>
-  <w:style w:type="paragraph" w:styleId="TOC2">
+  <w:style w:type="paragraph" w:styleId="Mucluc2">
     <w:name w:val="toc 2"/>
-    <w:basedOn w:val="Normal"/>
-    <w:next w:val="Normal"/>
+    <w:basedOn w:val="Binhthng"/>
+    <w:next w:val="Binhthng"/>
     <w:autoRedefine/>
     <w:uiPriority w:val="39"/>
     <w:pPr>
       <w:ind w:left="200"/>
     </w:pPr>
   </w:style>
-  <w:style w:type="paragraph" w:styleId="TOC3">
+  <w:style w:type="paragraph" w:styleId="Mucluc3">
     <w:name w:val="toc 3"/>
-    <w:basedOn w:val="Normal"/>
-    <w:next w:val="Normal"/>
+    <w:basedOn w:val="Binhthng"/>
+    <w:next w:val="Binhthng"/>
     <w:autoRedefine/>
     <w:uiPriority w:val="39"/>
     <w:pPr>
       <w:ind w:left="400"/>
     </w:pPr>
   </w:style>
-  <w:style w:type="paragraph" w:styleId="TOC4">
+  <w:style w:type="paragraph" w:styleId="Mucluc4">
     <w:name w:val="toc 4"/>
-    <w:basedOn w:val="Normal"/>
-    <w:next w:val="Normal"/>
+    <w:basedOn w:val="Binhthng"/>
+    <w:next w:val="Binhthng"/>
     <w:autoRedefine/>
     <w:semiHidden/>
     <w:pPr>
       <w:ind w:left="600"/>
     </w:pPr>
   </w:style>
-  <w:style w:type="paragraph" w:styleId="TOC5">
+  <w:style w:type="paragraph" w:styleId="Mucluc5">
     <w:name w:val="toc 5"/>
-    <w:basedOn w:val="Normal"/>
-    <w:next w:val="Normal"/>
+    <w:basedOn w:val="Binhthng"/>
+    <w:next w:val="Binhthng"/>
     <w:autoRedefine/>
     <w:semiHidden/>
     <w:pPr>
       <w:ind w:left="800"/>
     </w:pPr>
   </w:style>
-  <w:style w:type="paragraph" w:styleId="TOC6">
+  <w:style w:type="paragraph" w:styleId="Mucluc6">
     <w:name w:val="toc 6"/>
-    <w:basedOn w:val="Normal"/>
-    <w:next w:val="Normal"/>
+    <w:basedOn w:val="Binhthng"/>
+    <w:next w:val="Binhthng"/>
     <w:autoRedefine/>
     <w:semiHidden/>
     <w:pPr>
       <w:ind w:left="1000"/>
     </w:pPr>
   </w:style>
-  <w:style w:type="paragraph" w:styleId="TOC7">
+  <w:style w:type="paragraph" w:styleId="Mucluc7">
     <w:name w:val="toc 7"/>
-    <w:basedOn w:val="Normal"/>
-    <w:next w:val="Normal"/>
+    <w:basedOn w:val="Binhthng"/>
+    <w:next w:val="Binhthng"/>
     <w:autoRedefine/>
     <w:semiHidden/>
     <w:pPr>
       <w:ind w:left="1200"/>
     </w:pPr>
   </w:style>
-  <w:style w:type="paragraph" w:styleId="TOC8">
+  <w:style w:type="paragraph" w:styleId="Mucluc8">
     <w:name w:val="toc 8"/>
-    <w:basedOn w:val="Normal"/>
-    <w:next w:val="Normal"/>
+    <w:basedOn w:val="Binhthng"/>
+    <w:next w:val="Binhthng"/>
     <w:autoRedefine/>
     <w:semiHidden/>
     <w:pPr>
       <w:ind w:left="1400"/>
     </w:pPr>
   </w:style>
-  <w:style w:type="paragraph" w:styleId="TOC9">
+  <w:style w:type="paragraph" w:styleId="Mucluc9">
     <w:name w:val="toc 9"/>
-    <w:basedOn w:val="Normal"/>
-    <w:next w:val="Normal"/>
+    <w:basedOn w:val="Binhthng"/>
+    <w:next w:val="Binhthng"/>
     <w:autoRedefine/>
     <w:semiHidden/>
     <w:pPr>
       <w:ind w:left="1600"/>
     </w:pPr>
   </w:style>
-  <w:style w:type="paragraph" w:styleId="TableofFigures">
+  <w:style w:type="paragraph" w:styleId="Banghinhminhhoa">
     <w:name w:val="table of figures"/>
-    <w:basedOn w:val="Normal"/>
-    <w:next w:val="Normal"/>
+    <w:basedOn w:val="Binhthng"/>
+    <w:next w:val="Binhthng"/>
     <w:semiHidden/>
     <w:pPr>
       <w:ind w:left="400" w:hanging="400"/>
     </w:pPr>
   </w:style>
-  <w:style w:type="paragraph" w:styleId="Index1">
+  <w:style w:type="paragraph" w:styleId="Chimuc1">
     <w:name w:val="index 1"/>
-    <w:basedOn w:val="Normal"/>
-    <w:next w:val="Normal"/>
+    <w:basedOn w:val="Binhthng"/>
+    <w:next w:val="Binhthng"/>
     <w:autoRedefine/>
     <w:semiHidden/>
     <w:pPr>
       <w:ind w:left="200" w:hanging="200"/>
     </w:pPr>
   </w:style>
-  <w:style w:type="paragraph" w:styleId="Index2">
+  <w:style w:type="paragraph" w:styleId="Chimuc2">
     <w:name w:val="index 2"/>
-    <w:basedOn w:val="Normal"/>
-    <w:next w:val="Normal"/>
+    <w:basedOn w:val="Binhthng"/>
+    <w:next w:val="Binhthng"/>
     <w:autoRedefine/>
     <w:semiHidden/>
     <w:pPr>
       <w:ind w:left="400" w:hanging="200"/>
     </w:pPr>
   </w:style>
-  <w:style w:type="paragraph" w:styleId="Index3">
+  <w:style w:type="paragraph" w:styleId="Chimuc3">
     <w:name w:val="index 3"/>
-    <w:basedOn w:val="Normal"/>
-    <w:next w:val="Normal"/>
+    <w:basedOn w:val="Binhthng"/>
+    <w:next w:val="Binhthng"/>
     <w:autoRedefine/>
     <w:semiHidden/>
     <w:pPr>
       <w:ind w:left="600" w:hanging="200"/>
     </w:pPr>
   </w:style>
-  <w:style w:type="paragraph" w:styleId="Index4">
+  <w:style w:type="paragraph" w:styleId="Chimuc4">
     <w:name w:val="index 4"/>
-    <w:basedOn w:val="Normal"/>
-    <w:next w:val="Normal"/>
+    <w:basedOn w:val="Binhthng"/>
+    <w:next w:val="Binhthng"/>
     <w:autoRedefine/>
     <w:semiHidden/>
     <w:pPr>
       <w:ind w:left="800" w:hanging="200"/>
     </w:pPr>
   </w:style>
-  <w:style w:type="paragraph" w:styleId="Index5">
+  <w:style w:type="paragraph" w:styleId="Chimuc5">
     <w:name w:val="index 5"/>
-    <w:basedOn w:val="Normal"/>
-    <w:next w:val="Normal"/>
+    <w:basedOn w:val="Binhthng"/>
+    <w:next w:val="Binhthng"/>
     <w:autoRedefine/>
     <w:semiHidden/>
     <w:pPr>
       <w:ind w:left="1000" w:hanging="200"/>
     </w:pPr>
   </w:style>
-  <w:style w:type="paragraph" w:styleId="Index6">
+  <w:style w:type="paragraph" w:styleId="Chimuc6">
     <w:name w:val="index 6"/>
-    <w:basedOn w:val="Normal"/>
-    <w:next w:val="Normal"/>
+    <w:basedOn w:val="Binhthng"/>
+    <w:next w:val="Binhthng"/>
     <w:autoRedefine/>
     <w:semiHidden/>
     <w:pPr>
       <w:ind w:left="1200" w:hanging="200"/>
     </w:pPr>
   </w:style>
-  <w:style w:type="paragraph" w:styleId="Index7">
+  <w:style w:type="paragraph" w:styleId="Chimuc7">
     <w:name w:val="index 7"/>
-    <w:basedOn w:val="Normal"/>
-    <w:next w:val="Normal"/>
+    <w:basedOn w:val="Binhthng"/>
+    <w:next w:val="Binhthng"/>
     <w:autoRedefine/>
     <w:semiHidden/>
     <w:pPr>
       <w:ind w:left="1400" w:hanging="200"/>
     </w:pPr>
   </w:style>
-  <w:style w:type="paragraph" w:styleId="Index8">
+  <w:style w:type="paragraph" w:styleId="Chimuc8">
     <w:name w:val="index 8"/>
-    <w:basedOn w:val="Normal"/>
-    <w:next w:val="Normal"/>
+    <w:basedOn w:val="Binhthng"/>
+    <w:next w:val="Binhthng"/>
     <w:autoRedefine/>
     <w:semiHidden/>
     <w:pPr>
       <w:ind w:left="1600" w:hanging="200"/>
     </w:pPr>
   </w:style>
-  <w:style w:type="paragraph" w:styleId="Index9">
+  <w:style w:type="paragraph" w:styleId="Chimuc9">
     <w:name w:val="index 9"/>
-    <w:basedOn w:val="Normal"/>
-    <w:next w:val="Normal"/>
+    <w:basedOn w:val="Binhthng"/>
+    <w:next w:val="Binhthng"/>
     <w:autoRedefine/>
     <w:semiHidden/>
     <w:pPr>
       <w:ind w:left="1800" w:hanging="200"/>
     </w:pPr>
   </w:style>
-  <w:style w:type="paragraph" w:styleId="IndexHeading">
+  <w:style w:type="paragraph" w:styleId="uChimuc">
     <w:name w:val="index heading"/>
-    <w:basedOn w:val="Normal"/>
-    <w:next w:val="Index1"/>
+    <w:basedOn w:val="Binhthng"/>
+    <w:next w:val="Chimuc1"/>
     <w:semiHidden/>
   </w:style>
-  <w:style w:type="character" w:styleId="Hyperlink">
+  <w:style w:type="character" w:styleId="Siuktni">
     <w:name w:val="Hyperlink"/>
     <w:semiHidden/>
     <w:rPr>
@@ -58161,9 +58162,9 @@
       <w:u w:val="single"/>
     </w:rPr>
   </w:style>
-  <w:style w:type="character" w:customStyle="1" w:styleId="Heading6Char">
-    <w:name w:val="Heading 6 Char"/>
-    <w:link w:val="Heading6"/>
+  <w:style w:type="character" w:customStyle="1" w:styleId="u6Char">
+    <w:name w:val="Đầu đề 6 Char"/>
+    <w:link w:val="u6"/>
     <w:uiPriority w:val="9"/>
     <w:rsid w:val="00D93BE5"/>
     <w:rPr>
@@ -58174,9 +58175,9 @@
       <w:szCs w:val="22"/>
     </w:rPr>
   </w:style>
-  <w:style w:type="character" w:customStyle="1" w:styleId="Heading7Char">
-    <w:name w:val="Heading 7 Char"/>
-    <w:link w:val="Heading7"/>
+  <w:style w:type="character" w:customStyle="1" w:styleId="u7Char">
+    <w:name w:val="Đầu đề 7 Char"/>
+    <w:link w:val="u7"/>
     <w:uiPriority w:val="9"/>
     <w:rsid w:val="00D93BE5"/>
     <w:rPr>
@@ -58185,9 +58186,9 @@
       <w:szCs w:val="24"/>
     </w:rPr>
   </w:style>
-  <w:style w:type="character" w:customStyle="1" w:styleId="Heading8Char">
-    <w:name w:val="Heading 8 Char"/>
-    <w:link w:val="Heading8"/>
+  <w:style w:type="character" w:customStyle="1" w:styleId="u8Char">
+    <w:name w:val="Đầu đề 8 Char"/>
+    <w:link w:val="u8"/>
     <w:uiPriority w:val="9"/>
     <w:rsid w:val="00D93BE5"/>
     <w:rPr>
@@ -58198,9 +58199,9 @@
       <w:szCs w:val="24"/>
     </w:rPr>
   </w:style>
-  <w:style w:type="character" w:customStyle="1" w:styleId="Heading9Char">
-    <w:name w:val="Heading 9 Char"/>
-    <w:link w:val="Heading9"/>
+  <w:style w:type="character" w:customStyle="1" w:styleId="u9Char">
+    <w:name w:val="Đầu đề 9 Char"/>
+    <w:link w:val="u9"/>
     <w:uiPriority w:val="9"/>
     <w:rsid w:val="00D93BE5"/>
     <w:rPr>
@@ -58211,7 +58212,7 @@
   </w:style>
   <w:style w:type="paragraph" w:customStyle="1" w:styleId="Bang">
     <w:name w:val="Bang"/>
-    <w:basedOn w:val="Normal"/>
+    <w:basedOn w:val="Binhthng"/>
     <w:autoRedefine/>
     <w:rsid w:val="00F946A2"/>
     <w:pPr>
@@ -58225,7 +58226,7 @@
   </w:style>
   <w:style w:type="paragraph" w:customStyle="1" w:styleId="Heading1-NoNumber">
     <w:name w:val="Heading1-NoNumber"/>
-    <w:basedOn w:val="Heading1"/>
+    <w:basedOn w:val="u1"/>
     <w:qFormat/>
     <w:rsid w:val="007C7AD9"/>
     <w:pPr>
@@ -58240,7 +58241,7 @@
   </w:style>
   <w:style w:type="paragraph" w:customStyle="1" w:styleId="TableCaption">
     <w:name w:val="TableCaption"/>
-    <w:basedOn w:val="NormalIndent"/>
+    <w:basedOn w:val="ThutlBinhthng"/>
     <w:rsid w:val="00F946A2"/>
     <w:pPr>
       <w:widowControl w:val="0"/>
@@ -58257,7 +58258,7 @@
   </w:style>
   <w:style w:type="paragraph" w:customStyle="1" w:styleId="TableCaptionSmall">
     <w:name w:val="TableCaptionSmall"/>
-    <w:basedOn w:val="Normal"/>
+    <w:basedOn w:val="Binhthng"/>
     <w:rsid w:val="00F946A2"/>
     <w:pPr>
       <w:widowControl w:val="0"/>
@@ -58271,9 +58272,9 @@
       <w:szCs w:val="24"/>
     </w:rPr>
   </w:style>
-  <w:style w:type="paragraph" w:styleId="NormalIndent">
+  <w:style w:type="paragraph" w:styleId="ThutlBinhthng">
     <w:name w:val="Normal Indent"/>
-    <w:basedOn w:val="Normal"/>
+    <w:basedOn w:val="Binhthng"/>
     <w:uiPriority w:val="99"/>
     <w:semiHidden/>
     <w:unhideWhenUsed/>
@@ -58282,10 +58283,10 @@
       <w:ind w:left="720"/>
     </w:pPr>
   </w:style>
-  <w:style w:type="paragraph" w:styleId="BalloonText">
+  <w:style w:type="paragraph" w:styleId="Bongchuthich">
     <w:name w:val="Balloon Text"/>
-    <w:basedOn w:val="Normal"/>
-    <w:link w:val="BalloonTextChar"/>
+    <w:basedOn w:val="Binhthng"/>
+    <w:link w:val="BongchuthichChar"/>
     <w:uiPriority w:val="99"/>
     <w:semiHidden/>
     <w:unhideWhenUsed/>
@@ -58299,10 +58300,10 @@
       <w:szCs w:val="18"/>
     </w:rPr>
   </w:style>
-  <w:style w:type="character" w:customStyle="1" w:styleId="BalloonTextChar">
-    <w:name w:val="Balloon Text Char"/>
-    <w:basedOn w:val="DefaultParagraphFont"/>
-    <w:link w:val="BalloonText"/>
+  <w:style w:type="character" w:customStyle="1" w:styleId="BongchuthichChar">
+    <w:name w:val="Bóng chú thích Char"/>
+    <w:basedOn w:val="Phngmcinhcuaoanvn"/>
+    <w:link w:val="Bongchuthich"/>
     <w:uiPriority w:val="99"/>
     <w:semiHidden/>
     <w:rsid w:val="00C37338"/>
@@ -58314,7 +58315,7 @@
   </w:style>
   <w:style w:type="paragraph" w:customStyle="1" w:styleId="level2bullet">
     <w:name w:val="level 2 bullet"/>
-    <w:basedOn w:val="Normal"/>
+    <w:basedOn w:val="Binhthng"/>
     <w:rsid w:val="00B74D00"/>
     <w:pPr>
       <w:tabs>
@@ -58329,9 +58330,9 @@
       <w:color w:val="000000"/>
     </w:rPr>
   </w:style>
-  <w:style w:type="paragraph" w:styleId="ListParagraph">
+  <w:style w:type="paragraph" w:styleId="oancuaDanhsach">
     <w:name w:val="List Paragraph"/>
-    <w:basedOn w:val="Normal"/>
+    <w:basedOn w:val="Binhthng"/>
     <w:uiPriority w:val="34"/>
     <w:qFormat/>
     <w:rsid w:val="00CD7058"/>
@@ -58340,9 +58341,9 @@
       <w:contextualSpacing/>
     </w:pPr>
   </w:style>
-  <w:style w:type="table" w:styleId="TableGrid">
+  <w:style w:type="table" w:styleId="LiBang">
     <w:name w:val="Table Grid"/>
-    <w:basedOn w:val="TableNormal"/>
+    <w:basedOn w:val="BangThngthng"/>
     <w:uiPriority w:val="39"/>
     <w:rsid w:val="00E51C9C"/>
     <w:pPr>
@@ -58365,7 +58366,7 @@
   </w:style>
   <w:style w:type="character" w:customStyle="1" w:styleId="fontstyle01">
     <w:name w:val="fontstyle01"/>
-    <w:basedOn w:val="DefaultParagraphFont"/>
+    <w:basedOn w:val="Phngmcinhcuaoanvn"/>
     <w:rsid w:val="00450FE2"/>
     <w:rPr>
       <w:rFonts w:ascii="Cambria-Bold" w:hAnsi="Cambria-Bold" w:hint="default"/>
@@ -58378,9 +58379,9 @@
       <w:szCs w:val="32"/>
     </w:rPr>
   </w:style>
-  <w:style w:type="character" w:styleId="Strong">
+  <w:style w:type="character" w:styleId="Manh">
     <w:name w:val="Strong"/>
-    <w:basedOn w:val="DefaultParagraphFont"/>
+    <w:basedOn w:val="Phngmcinhcuaoanvn"/>
     <w:uiPriority w:val="22"/>
     <w:qFormat/>
     <w:rsid w:val="00BE4915"/>
@@ -58389,9 +58390,9 @@
       <w:bCs/>
     </w:rPr>
   </w:style>
-  <w:style w:type="paragraph" w:styleId="NormalWeb">
+  <w:style w:type="paragraph" w:styleId="ThngthngWeb">
     <w:name w:val="Normal (Web)"/>
-    <w:basedOn w:val="Normal"/>
+    <w:basedOn w:val="Binhthng"/>
     <w:uiPriority w:val="99"/>
     <w:unhideWhenUsed/>
     <w:rsid w:val="00425302"/>
@@ -58728,6 +58729,12 @@
 </file>
 
 <file path=customXml/item1.xml><?xml version="1.0" encoding="utf-8"?>
+<p:properties xmlns:p="http://schemas.microsoft.com/office/2006/metadata/properties" xmlns:xsi="http://www.w3.org/2001/XMLSchema-instance" xmlns:pc="http://schemas.microsoft.com/office/infopath/2007/PartnerControls">
+  <documentManagement/>
+</p:properties>
+</file>
+
+<file path=customXml/item2.xml><?xml version="1.0" encoding="utf-8"?>
 <ct:contentTypeSchema xmlns:ct="http://schemas.microsoft.com/office/2006/metadata/contentType" xmlns:ma="http://schemas.microsoft.com/office/2006/metadata/properties/metaAttributes" ct:_="" ma:_="" ma:contentTypeName="Tài liệu" ma:contentTypeID="0x010100827B7C7DB6A0774884DFBA6C40A21136" ma:contentTypeVersion="4" ma:contentTypeDescription="Tạo tài liệu mới." ma:contentTypeScope="" ma:versionID="9c98b12cc98a846efe061067432c56b6">
   <xsd:schema xmlns:xsd="http://www.w3.org/2001/XMLSchema" xmlns:xs="http://www.w3.org/2001/XMLSchema" xmlns:p="http://schemas.microsoft.com/office/2006/metadata/properties" xmlns:ns2="44e83916-efc3-4607-80fb-223279db88b3" targetNamespace="http://schemas.microsoft.com/office/2006/metadata/properties" ma:root="true" ma:fieldsID="fd29e3494496d7b7fe34c60d4fda4302" ns2:_="">
     <xsd:import namespace="44e83916-efc3-4607-80fb-223279db88b3"/>
@@ -58871,13 +58878,11 @@
 </ct:contentTypeSchema>
 </file>
 
-<file path=customXml/item2.xml><?xml version="1.0" encoding="utf-8"?>
-<p:properties xmlns:p="http://schemas.microsoft.com/office/2006/metadata/properties" xmlns:xsi="http://www.w3.org/2001/XMLSchema-instance" xmlns:pc="http://schemas.microsoft.com/office/infopath/2007/PartnerControls">
-  <documentManagement/>
-</p:properties>
+<file path=customXml/item3.xml><?xml version="1.0" encoding="utf-8"?>
+<b:Sources xmlns:b="http://schemas.openxmlformats.org/officeDocument/2006/bibliography" xmlns="http://schemas.openxmlformats.org/officeDocument/2006/bibliography" SelectedStyle="\APASixthEditionOfficeOnline.xsl" StyleName="APA" Version="6"/>
 </file>
 
-<file path=customXml/item3.xml><?xml version="1.0" encoding="utf-8"?>
+<file path=customXml/item4.xml><?xml version="1.0" encoding="utf-8"?>
 <?mso-contentType ?>
 <FormTemplates xmlns="http://schemas.microsoft.com/sharepoint/v3/contenttype/forms">
   <Display>DocumentLibraryForm</Display>
@@ -58886,11 +58891,16 @@
 </FormTemplates>
 </file>
 
-<file path=customXml/item4.xml><?xml version="1.0" encoding="utf-8"?>
-<b:Sources xmlns:b="http://schemas.openxmlformats.org/officeDocument/2006/bibliography" xmlns="http://schemas.openxmlformats.org/officeDocument/2006/bibliography" SelectedStyle="\APASixthEditionOfficeOnline.xsl" StyleName="APA" Version="6"/>
+<file path=customXml/itemProps1.xml><?xml version="1.0" encoding="utf-8"?>
+<ds:datastoreItem xmlns:ds="http://schemas.openxmlformats.org/officeDocument/2006/customXml" ds:itemID="{C82B0CC2-103D-4C11-AEB7-CBBBDBE919DC}">
+  <ds:schemaRefs>
+    <ds:schemaRef ds:uri="http://schemas.microsoft.com/office/2006/metadata/properties"/>
+    <ds:schemaRef ds:uri="http://schemas.microsoft.com/office/infopath/2007/PartnerControls"/>
+  </ds:schemaRefs>
+</ds:datastoreItem>
 </file>
 
-<file path=customXml/itemProps1.xml><?xml version="1.0" encoding="utf-8"?>
+<file path=customXml/itemProps2.xml><?xml version="1.0" encoding="utf-8"?>
 <ds:datastoreItem xmlns:ds="http://schemas.openxmlformats.org/officeDocument/2006/customXml" ds:itemID="{148BAE50-AA36-4AEE-A746-2E3424B41941}">
   <ds:schemaRefs>
     <ds:schemaRef ds:uri="http://schemas.microsoft.com/office/2006/metadata/contentType"/>
@@ -58908,27 +58918,18 @@
 </ds:datastoreItem>
 </file>
 
-<file path=customXml/itemProps2.xml><?xml version="1.0" encoding="utf-8"?>
-<ds:datastoreItem xmlns:ds="http://schemas.openxmlformats.org/officeDocument/2006/customXml" ds:itemID="{C82B0CC2-103D-4C11-AEB7-CBBBDBE919DC}">
+<file path=customXml/itemProps3.xml><?xml version="1.0" encoding="utf-8"?>
+<ds:datastoreItem xmlns:ds="http://schemas.openxmlformats.org/officeDocument/2006/customXml" ds:itemID="{1C22BF53-730A-4BD5-BB3F-E7DCC29B9495}">
   <ds:schemaRefs>
-    <ds:schemaRef ds:uri="http://schemas.microsoft.com/office/2006/metadata/properties"/>
-    <ds:schemaRef ds:uri="http://schemas.microsoft.com/office/infopath/2007/PartnerControls"/>
+    <ds:schemaRef ds:uri="http://schemas.openxmlformats.org/officeDocument/2006/bibliography"/>
   </ds:schemaRefs>
 </ds:datastoreItem>
 </file>
 
-<file path=customXml/itemProps3.xml><?xml version="1.0" encoding="utf-8"?>
+<file path=customXml/itemProps4.xml><?xml version="1.0" encoding="utf-8"?>
 <ds:datastoreItem xmlns:ds="http://schemas.openxmlformats.org/officeDocument/2006/customXml" ds:itemID="{74019B80-4CD9-4D34-8F63-D4F6753778C2}">
   <ds:schemaRefs>
     <ds:schemaRef ds:uri="http://schemas.microsoft.com/sharepoint/v3/contenttype/forms"/>
   </ds:schemaRefs>
 </ds:datastoreItem>
-</file>
-
-<file path=customXml/itemProps4.xml><?xml version="1.0" encoding="utf-8"?>
-<ds:datastoreItem xmlns:ds="http://schemas.openxmlformats.org/officeDocument/2006/customXml" ds:itemID="{1C22BF53-730A-4BD5-BB3F-E7DCC29B9495}">
-  <ds:schemaRefs>
-    <ds:schemaRef ds:uri="http://schemas.openxmlformats.org/officeDocument/2006/bibliography"/>
-  </ds:schemaRefs>
-</ds:datastoreItem>
 </file>
</xml_diff>